<commit_message>
Update C4 diagram and add design document
</commit_message>
<xml_diff>
--- a/Design document.docx
+++ b/Design document.docx
@@ -4,7 +4,7 @@
   <w:body>
     <w:p>
       <w:pPr>
-        <w:pStyle w:val="Heading1"/>
+        <w:pStyle w:val="1"/>
         <w:jc w:val="center"/>
         <w:rPr>
           <w:sz w:val="96"/>
@@ -12,6 +12,7 @@
           <w:lang w:val="en-US"/>
         </w:rPr>
       </w:pPr>
+      <w:bookmarkStart w:id="0" w:name="_Toc179474902"/>
       <w:r>
         <w:rPr>
           <w:sz w:val="96"/>
@@ -20,31 +21,1185 @@
         </w:rPr>
         <w:t>Design document</w:t>
       </w:r>
-    </w:p>
-    <w:p>
-      <w:pPr>
-        <w:rPr>
-          <w:lang w:val="en-US"/>
-        </w:rPr>
-      </w:pPr>
-    </w:p>
-    <w:p>
-      <w:pPr>
-        <w:rPr>
-          <w:lang w:val="en-US"/>
-        </w:rPr>
-      </w:pPr>
-    </w:p>
-    <w:p>
-      <w:pPr>
-        <w:rPr>
-          <w:lang w:val="en-US"/>
-        </w:rPr>
-      </w:pPr>
-    </w:p>
-    <w:p>
-      <w:pPr>
-        <w:pStyle w:val="Heading2"/>
+      <w:bookmarkEnd w:id="0"/>
+    </w:p>
+    <w:p>
+      <w:pPr>
+        <w:rPr>
+          <w:lang w:val="en-US"/>
+        </w:rPr>
+      </w:pPr>
+    </w:p>
+    <w:p>
+      <w:pPr>
+        <w:rPr>
+          <w:lang w:val="en-US"/>
+        </w:rPr>
+      </w:pPr>
+    </w:p>
+    <w:p>
+      <w:pPr>
+        <w:rPr>
+          <w:lang w:val="en-US"/>
+        </w:rPr>
+      </w:pPr>
+    </w:p>
+    <w:p>
+      <w:pPr>
+        <w:rPr>
+          <w:lang w:val="en-US"/>
+        </w:rPr>
+      </w:pPr>
+    </w:p>
+    <w:sdt>
+      <w:sdtPr>
+        <w:id w:val="-1676953488"/>
+        <w:docPartObj>
+          <w:docPartGallery w:val="Table of Contents"/>
+          <w:docPartUnique/>
+        </w:docPartObj>
+      </w:sdtPr>
+      <w:sdtEndPr>
+        <w:rPr>
+          <w:rFonts w:asciiTheme="minorHAnsi" w:eastAsiaTheme="minorHAnsi" w:hAnsiTheme="minorHAnsi" w:cstheme="minorBidi"/>
+          <w:b/>
+          <w:bCs/>
+          <w:color w:val="auto"/>
+          <w:kern w:val="2"/>
+          <w:sz w:val="22"/>
+          <w:szCs w:val="22"/>
+          <w:lang w:eastAsia="en-US"/>
+          <w14:ligatures w14:val="standardContextual"/>
+        </w:rPr>
+      </w:sdtEndPr>
+      <w:sdtContent>
+        <w:p>
+          <w:pPr>
+            <w:pStyle w:val="ae"/>
+            <w:rPr>
+              <w:lang w:val="en-US"/>
+            </w:rPr>
+          </w:pPr>
+          <w:r>
+            <w:rPr>
+              <w:lang w:val="en-US"/>
+            </w:rPr>
+            <w:t>Content</w:t>
+          </w:r>
+        </w:p>
+        <w:p>
+          <w:pPr>
+            <w:pStyle w:val="11"/>
+            <w:tabs>
+              <w:tab w:val="right" w:leader="dot" w:pos="9062"/>
+            </w:tabs>
+            <w:rPr>
+              <w:noProof/>
+            </w:rPr>
+          </w:pPr>
+          <w:r>
+            <w:fldChar w:fldCharType="begin"/>
+          </w:r>
+          <w:r>
+            <w:instrText xml:space="preserve"> TOC \o "1-3" \h \z \u </w:instrText>
+          </w:r>
+          <w:r>
+            <w:fldChar w:fldCharType="separate"/>
+          </w:r>
+          <w:hyperlink w:anchor="_Toc179474902" w:history="1">
+            <w:r>
+              <w:rPr>
+                <w:rStyle w:val="af"/>
+                <w:noProof/>
+                <w:lang w:val="en-US"/>
+              </w:rPr>
+              <w:t>Design document</w:t>
+            </w:r>
+            <w:r>
+              <w:rPr>
+                <w:noProof/>
+                <w:webHidden/>
+              </w:rPr>
+              <w:tab/>
+            </w:r>
+            <w:r>
+              <w:rPr>
+                <w:noProof/>
+                <w:webHidden/>
+              </w:rPr>
+              <w:fldChar w:fldCharType="begin"/>
+            </w:r>
+            <w:r>
+              <w:rPr>
+                <w:noProof/>
+                <w:webHidden/>
+              </w:rPr>
+              <w:instrText xml:space="preserve"> PAGEREF _Toc179474902 \h </w:instrText>
+            </w:r>
+            <w:r>
+              <w:rPr>
+                <w:noProof/>
+                <w:webHidden/>
+              </w:rPr>
+            </w:r>
+            <w:r>
+              <w:rPr>
+                <w:noProof/>
+                <w:webHidden/>
+              </w:rPr>
+              <w:fldChar w:fldCharType="separate"/>
+            </w:r>
+            <w:r>
+              <w:rPr>
+                <w:noProof/>
+                <w:webHidden/>
+              </w:rPr>
+              <w:t>1</w:t>
+            </w:r>
+            <w:r>
+              <w:rPr>
+                <w:noProof/>
+                <w:webHidden/>
+              </w:rPr>
+              <w:fldChar w:fldCharType="end"/>
+            </w:r>
+          </w:hyperlink>
+        </w:p>
+        <w:p>
+          <w:pPr>
+            <w:pStyle w:val="21"/>
+            <w:tabs>
+              <w:tab w:val="left" w:pos="720"/>
+              <w:tab w:val="right" w:leader="dot" w:pos="9062"/>
+            </w:tabs>
+            <w:rPr>
+              <w:noProof/>
+            </w:rPr>
+          </w:pPr>
+          <w:hyperlink w:anchor="_Toc179474903" w:history="1">
+            <w:r>
+              <w:rPr>
+                <w:rStyle w:val="af"/>
+                <w:b/>
+                <w:bCs/>
+                <w:noProof/>
+                <w:lang w:val="en-US"/>
+              </w:rPr>
+              <w:t>1.</w:t>
+            </w:r>
+            <w:r>
+              <w:rPr>
+                <w:noProof/>
+              </w:rPr>
+              <w:tab/>
+            </w:r>
+            <w:r>
+              <w:rPr>
+                <w:rStyle w:val="af"/>
+                <w:b/>
+                <w:bCs/>
+                <w:noProof/>
+                <w:lang w:val="en-US"/>
+              </w:rPr>
+              <w:t>Introduction</w:t>
+            </w:r>
+            <w:r>
+              <w:rPr>
+                <w:noProof/>
+                <w:webHidden/>
+              </w:rPr>
+              <w:tab/>
+            </w:r>
+            <w:r>
+              <w:rPr>
+                <w:noProof/>
+                <w:webHidden/>
+              </w:rPr>
+              <w:fldChar w:fldCharType="begin"/>
+            </w:r>
+            <w:r>
+              <w:rPr>
+                <w:noProof/>
+                <w:webHidden/>
+              </w:rPr>
+              <w:instrText xml:space="preserve"> PAGEREF _Toc179474903 \h </w:instrText>
+            </w:r>
+            <w:r>
+              <w:rPr>
+                <w:noProof/>
+                <w:webHidden/>
+              </w:rPr>
+            </w:r>
+            <w:r>
+              <w:rPr>
+                <w:noProof/>
+                <w:webHidden/>
+              </w:rPr>
+              <w:fldChar w:fldCharType="separate"/>
+            </w:r>
+            <w:r>
+              <w:rPr>
+                <w:noProof/>
+                <w:webHidden/>
+              </w:rPr>
+              <w:t>2</w:t>
+            </w:r>
+            <w:r>
+              <w:rPr>
+                <w:noProof/>
+                <w:webHidden/>
+              </w:rPr>
+              <w:fldChar w:fldCharType="end"/>
+            </w:r>
+          </w:hyperlink>
+        </w:p>
+        <w:p>
+          <w:pPr>
+            <w:pStyle w:val="21"/>
+            <w:tabs>
+              <w:tab w:val="left" w:pos="720"/>
+              <w:tab w:val="right" w:leader="dot" w:pos="9062"/>
+            </w:tabs>
+            <w:rPr>
+              <w:noProof/>
+            </w:rPr>
+          </w:pPr>
+          <w:hyperlink w:anchor="_Toc179474904" w:history="1">
+            <w:r>
+              <w:rPr>
+                <w:rStyle w:val="af"/>
+                <w:b/>
+                <w:bCs/>
+                <w:noProof/>
+                <w:lang w:val="en-US"/>
+              </w:rPr>
+              <w:t>2.</w:t>
+            </w:r>
+            <w:r>
+              <w:rPr>
+                <w:noProof/>
+              </w:rPr>
+              <w:tab/>
+            </w:r>
+            <w:r>
+              <w:rPr>
+                <w:rStyle w:val="af"/>
+                <w:b/>
+                <w:bCs/>
+                <w:noProof/>
+              </w:rPr>
+              <w:t>Architectural Overview</w:t>
+            </w:r>
+            <w:r>
+              <w:rPr>
+                <w:noProof/>
+                <w:webHidden/>
+              </w:rPr>
+              <w:tab/>
+            </w:r>
+            <w:r>
+              <w:rPr>
+                <w:noProof/>
+                <w:webHidden/>
+              </w:rPr>
+              <w:fldChar w:fldCharType="begin"/>
+            </w:r>
+            <w:r>
+              <w:rPr>
+                <w:noProof/>
+                <w:webHidden/>
+              </w:rPr>
+              <w:instrText xml:space="preserve"> PAGEREF _Toc179474904 \h </w:instrText>
+            </w:r>
+            <w:r>
+              <w:rPr>
+                <w:noProof/>
+                <w:webHidden/>
+              </w:rPr>
+            </w:r>
+            <w:r>
+              <w:rPr>
+                <w:noProof/>
+                <w:webHidden/>
+              </w:rPr>
+              <w:fldChar w:fldCharType="separate"/>
+            </w:r>
+            <w:r>
+              <w:rPr>
+                <w:noProof/>
+                <w:webHidden/>
+              </w:rPr>
+              <w:t>2</w:t>
+            </w:r>
+            <w:r>
+              <w:rPr>
+                <w:noProof/>
+                <w:webHidden/>
+              </w:rPr>
+              <w:fldChar w:fldCharType="end"/>
+            </w:r>
+          </w:hyperlink>
+        </w:p>
+        <w:p>
+          <w:pPr>
+            <w:pStyle w:val="31"/>
+            <w:tabs>
+              <w:tab w:val="right" w:leader="dot" w:pos="9062"/>
+            </w:tabs>
+            <w:rPr>
+              <w:noProof/>
+            </w:rPr>
+          </w:pPr>
+          <w:hyperlink w:anchor="_Toc179474905" w:history="1">
+            <w:r>
+              <w:rPr>
+                <w:rStyle w:val="af"/>
+                <w:noProof/>
+                <w:lang w:val="en-US"/>
+              </w:rPr>
+              <w:t>2.1 System Architecture</w:t>
+            </w:r>
+            <w:r>
+              <w:rPr>
+                <w:noProof/>
+                <w:webHidden/>
+              </w:rPr>
+              <w:tab/>
+            </w:r>
+            <w:r>
+              <w:rPr>
+                <w:noProof/>
+                <w:webHidden/>
+              </w:rPr>
+              <w:fldChar w:fldCharType="begin"/>
+            </w:r>
+            <w:r>
+              <w:rPr>
+                <w:noProof/>
+                <w:webHidden/>
+              </w:rPr>
+              <w:instrText xml:space="preserve"> PAGEREF _Toc179474905 \h </w:instrText>
+            </w:r>
+            <w:r>
+              <w:rPr>
+                <w:noProof/>
+                <w:webHidden/>
+              </w:rPr>
+            </w:r>
+            <w:r>
+              <w:rPr>
+                <w:noProof/>
+                <w:webHidden/>
+              </w:rPr>
+              <w:fldChar w:fldCharType="separate"/>
+            </w:r>
+            <w:r>
+              <w:rPr>
+                <w:noProof/>
+                <w:webHidden/>
+              </w:rPr>
+              <w:t>2</w:t>
+            </w:r>
+            <w:r>
+              <w:rPr>
+                <w:noProof/>
+                <w:webHidden/>
+              </w:rPr>
+              <w:fldChar w:fldCharType="end"/>
+            </w:r>
+          </w:hyperlink>
+        </w:p>
+        <w:p>
+          <w:pPr>
+            <w:pStyle w:val="31"/>
+            <w:tabs>
+              <w:tab w:val="right" w:leader="dot" w:pos="9062"/>
+            </w:tabs>
+            <w:rPr>
+              <w:noProof/>
+            </w:rPr>
+          </w:pPr>
+          <w:hyperlink w:anchor="_Toc179474906" w:history="1">
+            <w:r>
+              <w:rPr>
+                <w:rStyle w:val="af"/>
+                <w:noProof/>
+                <w:lang w:val="en-US"/>
+              </w:rPr>
+              <w:t>2.2 Technologies Used:</w:t>
+            </w:r>
+            <w:r>
+              <w:rPr>
+                <w:noProof/>
+                <w:webHidden/>
+              </w:rPr>
+              <w:tab/>
+            </w:r>
+            <w:r>
+              <w:rPr>
+                <w:noProof/>
+                <w:webHidden/>
+              </w:rPr>
+              <w:fldChar w:fldCharType="begin"/>
+            </w:r>
+            <w:r>
+              <w:rPr>
+                <w:noProof/>
+                <w:webHidden/>
+              </w:rPr>
+              <w:instrText xml:space="preserve"> PAGEREF _Toc179474906 \h </w:instrText>
+            </w:r>
+            <w:r>
+              <w:rPr>
+                <w:noProof/>
+                <w:webHidden/>
+              </w:rPr>
+            </w:r>
+            <w:r>
+              <w:rPr>
+                <w:noProof/>
+                <w:webHidden/>
+              </w:rPr>
+              <w:fldChar w:fldCharType="separate"/>
+            </w:r>
+            <w:r>
+              <w:rPr>
+                <w:noProof/>
+                <w:webHidden/>
+              </w:rPr>
+              <w:t>2</w:t>
+            </w:r>
+            <w:r>
+              <w:rPr>
+                <w:noProof/>
+                <w:webHidden/>
+              </w:rPr>
+              <w:fldChar w:fldCharType="end"/>
+            </w:r>
+          </w:hyperlink>
+        </w:p>
+        <w:p>
+          <w:pPr>
+            <w:pStyle w:val="11"/>
+            <w:tabs>
+              <w:tab w:val="left" w:pos="440"/>
+              <w:tab w:val="right" w:leader="dot" w:pos="9062"/>
+            </w:tabs>
+            <w:rPr>
+              <w:noProof/>
+            </w:rPr>
+          </w:pPr>
+          <w:hyperlink w:anchor="_Toc179474907" w:history="1">
+            <w:r>
+              <w:rPr>
+                <w:rStyle w:val="af"/>
+                <w:b/>
+                <w:bCs/>
+                <w:noProof/>
+                <w:lang w:val="en-US"/>
+              </w:rPr>
+              <w:t>3.</w:t>
+            </w:r>
+            <w:r>
+              <w:rPr>
+                <w:noProof/>
+              </w:rPr>
+              <w:tab/>
+            </w:r>
+            <w:r>
+              <w:rPr>
+                <w:rStyle w:val="af"/>
+                <w:b/>
+                <w:bCs/>
+                <w:noProof/>
+                <w:lang w:val="en-US"/>
+              </w:rPr>
+              <w:t>Architecture Constraints and Design Decisions</w:t>
+            </w:r>
+            <w:r>
+              <w:rPr>
+                <w:noProof/>
+                <w:webHidden/>
+              </w:rPr>
+              <w:tab/>
+            </w:r>
+            <w:r>
+              <w:rPr>
+                <w:noProof/>
+                <w:webHidden/>
+              </w:rPr>
+              <w:fldChar w:fldCharType="begin"/>
+            </w:r>
+            <w:r>
+              <w:rPr>
+                <w:noProof/>
+                <w:webHidden/>
+              </w:rPr>
+              <w:instrText xml:space="preserve"> PAGEREF _Toc179474907 \h </w:instrText>
+            </w:r>
+            <w:r>
+              <w:rPr>
+                <w:noProof/>
+                <w:webHidden/>
+              </w:rPr>
+            </w:r>
+            <w:r>
+              <w:rPr>
+                <w:noProof/>
+                <w:webHidden/>
+              </w:rPr>
+              <w:fldChar w:fldCharType="separate"/>
+            </w:r>
+            <w:r>
+              <w:rPr>
+                <w:noProof/>
+                <w:webHidden/>
+              </w:rPr>
+              <w:t>2</w:t>
+            </w:r>
+            <w:r>
+              <w:rPr>
+                <w:noProof/>
+                <w:webHidden/>
+              </w:rPr>
+              <w:fldChar w:fldCharType="end"/>
+            </w:r>
+          </w:hyperlink>
+        </w:p>
+        <w:p>
+          <w:pPr>
+            <w:pStyle w:val="31"/>
+            <w:tabs>
+              <w:tab w:val="right" w:leader="dot" w:pos="9062"/>
+            </w:tabs>
+            <w:rPr>
+              <w:noProof/>
+            </w:rPr>
+          </w:pPr>
+          <w:hyperlink w:anchor="_Toc179474908" w:history="1">
+            <w:r>
+              <w:rPr>
+                <w:rStyle w:val="af"/>
+                <w:noProof/>
+                <w:lang w:val="en-US"/>
+              </w:rPr>
+              <w:t>3.1 Choice of Spring Boot (Backend)</w:t>
+            </w:r>
+            <w:r>
+              <w:rPr>
+                <w:noProof/>
+                <w:webHidden/>
+              </w:rPr>
+              <w:tab/>
+            </w:r>
+            <w:r>
+              <w:rPr>
+                <w:noProof/>
+                <w:webHidden/>
+              </w:rPr>
+              <w:fldChar w:fldCharType="begin"/>
+            </w:r>
+            <w:r>
+              <w:rPr>
+                <w:noProof/>
+                <w:webHidden/>
+              </w:rPr>
+              <w:instrText xml:space="preserve"> PAGEREF _Toc179474908 \h </w:instrText>
+            </w:r>
+            <w:r>
+              <w:rPr>
+                <w:noProof/>
+                <w:webHidden/>
+              </w:rPr>
+            </w:r>
+            <w:r>
+              <w:rPr>
+                <w:noProof/>
+                <w:webHidden/>
+              </w:rPr>
+              <w:fldChar w:fldCharType="separate"/>
+            </w:r>
+            <w:r>
+              <w:rPr>
+                <w:noProof/>
+                <w:webHidden/>
+              </w:rPr>
+              <w:t>2</w:t>
+            </w:r>
+            <w:r>
+              <w:rPr>
+                <w:noProof/>
+                <w:webHidden/>
+              </w:rPr>
+              <w:fldChar w:fldCharType="end"/>
+            </w:r>
+          </w:hyperlink>
+        </w:p>
+        <w:p>
+          <w:pPr>
+            <w:pStyle w:val="31"/>
+            <w:tabs>
+              <w:tab w:val="right" w:leader="dot" w:pos="9062"/>
+            </w:tabs>
+            <w:rPr>
+              <w:noProof/>
+            </w:rPr>
+          </w:pPr>
+          <w:hyperlink w:anchor="_Toc179474909" w:history="1">
+            <w:r>
+              <w:rPr>
+                <w:rStyle w:val="af"/>
+                <w:noProof/>
+                <w:lang w:val="en-US"/>
+              </w:rPr>
+              <w:t>3.2 Choice of React (Frontend)</w:t>
+            </w:r>
+            <w:r>
+              <w:rPr>
+                <w:noProof/>
+                <w:webHidden/>
+              </w:rPr>
+              <w:tab/>
+            </w:r>
+            <w:r>
+              <w:rPr>
+                <w:noProof/>
+                <w:webHidden/>
+              </w:rPr>
+              <w:fldChar w:fldCharType="begin"/>
+            </w:r>
+            <w:r>
+              <w:rPr>
+                <w:noProof/>
+                <w:webHidden/>
+              </w:rPr>
+              <w:instrText xml:space="preserve"> PAGEREF _Toc179474909 \h </w:instrText>
+            </w:r>
+            <w:r>
+              <w:rPr>
+                <w:noProof/>
+                <w:webHidden/>
+              </w:rPr>
+            </w:r>
+            <w:r>
+              <w:rPr>
+                <w:noProof/>
+                <w:webHidden/>
+              </w:rPr>
+              <w:fldChar w:fldCharType="separate"/>
+            </w:r>
+            <w:r>
+              <w:rPr>
+                <w:noProof/>
+                <w:webHidden/>
+              </w:rPr>
+              <w:t>2</w:t>
+            </w:r>
+            <w:r>
+              <w:rPr>
+                <w:noProof/>
+                <w:webHidden/>
+              </w:rPr>
+              <w:fldChar w:fldCharType="end"/>
+            </w:r>
+          </w:hyperlink>
+        </w:p>
+        <w:p>
+          <w:pPr>
+            <w:pStyle w:val="31"/>
+            <w:tabs>
+              <w:tab w:val="right" w:leader="dot" w:pos="9062"/>
+            </w:tabs>
+            <w:rPr>
+              <w:noProof/>
+            </w:rPr>
+          </w:pPr>
+          <w:hyperlink w:anchor="_Toc179474910" w:history="1">
+            <w:r>
+              <w:rPr>
+                <w:rStyle w:val="af"/>
+                <w:noProof/>
+                <w:lang w:val="en-US"/>
+              </w:rPr>
+              <w:t>3.3 Choice of MySQL (Database)</w:t>
+            </w:r>
+            <w:r>
+              <w:rPr>
+                <w:noProof/>
+                <w:webHidden/>
+              </w:rPr>
+              <w:tab/>
+            </w:r>
+            <w:r>
+              <w:rPr>
+                <w:noProof/>
+                <w:webHidden/>
+              </w:rPr>
+              <w:fldChar w:fldCharType="begin"/>
+            </w:r>
+            <w:r>
+              <w:rPr>
+                <w:noProof/>
+                <w:webHidden/>
+              </w:rPr>
+              <w:instrText xml:space="preserve"> PAGEREF _Toc179474910 \h </w:instrText>
+            </w:r>
+            <w:r>
+              <w:rPr>
+                <w:noProof/>
+                <w:webHidden/>
+              </w:rPr>
+            </w:r>
+            <w:r>
+              <w:rPr>
+                <w:noProof/>
+                <w:webHidden/>
+              </w:rPr>
+              <w:fldChar w:fldCharType="separate"/>
+            </w:r>
+            <w:r>
+              <w:rPr>
+                <w:noProof/>
+                <w:webHidden/>
+              </w:rPr>
+              <w:t>2</w:t>
+            </w:r>
+            <w:r>
+              <w:rPr>
+                <w:noProof/>
+                <w:webHidden/>
+              </w:rPr>
+              <w:fldChar w:fldCharType="end"/>
+            </w:r>
+          </w:hyperlink>
+        </w:p>
+        <w:p>
+          <w:pPr>
+            <w:pStyle w:val="21"/>
+            <w:tabs>
+              <w:tab w:val="left" w:pos="720"/>
+              <w:tab w:val="right" w:leader="dot" w:pos="9062"/>
+            </w:tabs>
+            <w:rPr>
+              <w:noProof/>
+            </w:rPr>
+          </w:pPr>
+          <w:hyperlink w:anchor="_Toc179474911" w:history="1">
+            <w:r>
+              <w:rPr>
+                <w:rStyle w:val="af"/>
+                <w:b/>
+                <w:bCs/>
+                <w:noProof/>
+                <w:lang w:val="en-US"/>
+              </w:rPr>
+              <w:t>4.</w:t>
+            </w:r>
+            <w:r>
+              <w:rPr>
+                <w:noProof/>
+              </w:rPr>
+              <w:tab/>
+            </w:r>
+            <w:r>
+              <w:rPr>
+                <w:rStyle w:val="af"/>
+                <w:b/>
+                <w:bCs/>
+                <w:noProof/>
+                <w:lang w:val="en-US"/>
+              </w:rPr>
+              <w:t>C4 Model Diagrams</w:t>
+            </w:r>
+            <w:r>
+              <w:rPr>
+                <w:noProof/>
+                <w:webHidden/>
+              </w:rPr>
+              <w:tab/>
+            </w:r>
+            <w:r>
+              <w:rPr>
+                <w:noProof/>
+                <w:webHidden/>
+              </w:rPr>
+              <w:fldChar w:fldCharType="begin"/>
+            </w:r>
+            <w:r>
+              <w:rPr>
+                <w:noProof/>
+                <w:webHidden/>
+              </w:rPr>
+              <w:instrText xml:space="preserve"> PAGEREF _Toc179474911 \h </w:instrText>
+            </w:r>
+            <w:r>
+              <w:rPr>
+                <w:noProof/>
+                <w:webHidden/>
+              </w:rPr>
+            </w:r>
+            <w:r>
+              <w:rPr>
+                <w:noProof/>
+                <w:webHidden/>
+              </w:rPr>
+              <w:fldChar w:fldCharType="separate"/>
+            </w:r>
+            <w:r>
+              <w:rPr>
+                <w:noProof/>
+                <w:webHidden/>
+              </w:rPr>
+              <w:t>3</w:t>
+            </w:r>
+            <w:r>
+              <w:rPr>
+                <w:noProof/>
+                <w:webHidden/>
+              </w:rPr>
+              <w:fldChar w:fldCharType="end"/>
+            </w:r>
+          </w:hyperlink>
+        </w:p>
+        <w:p>
+          <w:pPr>
+            <w:pStyle w:val="31"/>
+            <w:tabs>
+              <w:tab w:val="right" w:leader="dot" w:pos="9062"/>
+            </w:tabs>
+            <w:rPr>
+              <w:noProof/>
+            </w:rPr>
+          </w:pPr>
+          <w:hyperlink w:anchor="_Toc179474912" w:history="1">
+            <w:r>
+              <w:rPr>
+                <w:rStyle w:val="af"/>
+                <w:noProof/>
+                <w:lang w:val="en-US"/>
+              </w:rPr>
+              <w:t>4.1 Level 1: System Context Diagram</w:t>
+            </w:r>
+            <w:r>
+              <w:rPr>
+                <w:noProof/>
+                <w:webHidden/>
+              </w:rPr>
+              <w:tab/>
+            </w:r>
+            <w:r>
+              <w:rPr>
+                <w:noProof/>
+                <w:webHidden/>
+              </w:rPr>
+              <w:fldChar w:fldCharType="begin"/>
+            </w:r>
+            <w:r>
+              <w:rPr>
+                <w:noProof/>
+                <w:webHidden/>
+              </w:rPr>
+              <w:instrText xml:space="preserve"> PAGEREF _Toc179474912 \h </w:instrText>
+            </w:r>
+            <w:r>
+              <w:rPr>
+                <w:noProof/>
+                <w:webHidden/>
+              </w:rPr>
+            </w:r>
+            <w:r>
+              <w:rPr>
+                <w:noProof/>
+                <w:webHidden/>
+              </w:rPr>
+              <w:fldChar w:fldCharType="separate"/>
+            </w:r>
+            <w:r>
+              <w:rPr>
+                <w:noProof/>
+                <w:webHidden/>
+              </w:rPr>
+              <w:t>3</w:t>
+            </w:r>
+            <w:r>
+              <w:rPr>
+                <w:noProof/>
+                <w:webHidden/>
+              </w:rPr>
+              <w:fldChar w:fldCharType="end"/>
+            </w:r>
+          </w:hyperlink>
+        </w:p>
+        <w:p>
+          <w:pPr>
+            <w:pStyle w:val="31"/>
+            <w:tabs>
+              <w:tab w:val="right" w:leader="dot" w:pos="9062"/>
+            </w:tabs>
+            <w:rPr>
+              <w:noProof/>
+            </w:rPr>
+          </w:pPr>
+          <w:hyperlink w:anchor="_Toc179474913" w:history="1">
+            <w:r>
+              <w:rPr>
+                <w:rStyle w:val="af"/>
+                <w:noProof/>
+                <w:lang w:val="en-US"/>
+              </w:rPr>
+              <w:t>4.2 Level 2: Container Diagram</w:t>
+            </w:r>
+            <w:r>
+              <w:rPr>
+                <w:noProof/>
+                <w:webHidden/>
+              </w:rPr>
+              <w:tab/>
+            </w:r>
+            <w:r>
+              <w:rPr>
+                <w:noProof/>
+                <w:webHidden/>
+              </w:rPr>
+              <w:fldChar w:fldCharType="begin"/>
+            </w:r>
+            <w:r>
+              <w:rPr>
+                <w:noProof/>
+                <w:webHidden/>
+              </w:rPr>
+              <w:instrText xml:space="preserve"> PAGEREF _Toc179474913 \h </w:instrText>
+            </w:r>
+            <w:r>
+              <w:rPr>
+                <w:noProof/>
+                <w:webHidden/>
+              </w:rPr>
+            </w:r>
+            <w:r>
+              <w:rPr>
+                <w:noProof/>
+                <w:webHidden/>
+              </w:rPr>
+              <w:fldChar w:fldCharType="separate"/>
+            </w:r>
+            <w:r>
+              <w:rPr>
+                <w:noProof/>
+                <w:webHidden/>
+              </w:rPr>
+              <w:t>3</w:t>
+            </w:r>
+            <w:r>
+              <w:rPr>
+                <w:noProof/>
+                <w:webHidden/>
+              </w:rPr>
+              <w:fldChar w:fldCharType="end"/>
+            </w:r>
+          </w:hyperlink>
+        </w:p>
+        <w:p>
+          <w:pPr>
+            <w:pStyle w:val="31"/>
+            <w:tabs>
+              <w:tab w:val="right" w:leader="dot" w:pos="9062"/>
+            </w:tabs>
+            <w:rPr>
+              <w:noProof/>
+            </w:rPr>
+          </w:pPr>
+          <w:hyperlink w:anchor="_Toc179474914" w:history="1">
+            <w:r>
+              <w:rPr>
+                <w:rStyle w:val="af"/>
+                <w:noProof/>
+                <w:lang w:val="en-US"/>
+              </w:rPr>
+              <w:t>4.3 Level 3: Component Diagram</w:t>
+            </w:r>
+            <w:r>
+              <w:rPr>
+                <w:noProof/>
+                <w:webHidden/>
+              </w:rPr>
+              <w:tab/>
+            </w:r>
+            <w:r>
+              <w:rPr>
+                <w:noProof/>
+                <w:webHidden/>
+              </w:rPr>
+              <w:fldChar w:fldCharType="begin"/>
+            </w:r>
+            <w:r>
+              <w:rPr>
+                <w:noProof/>
+                <w:webHidden/>
+              </w:rPr>
+              <w:instrText xml:space="preserve"> PAGEREF _Toc179474914 \h </w:instrText>
+            </w:r>
+            <w:r>
+              <w:rPr>
+                <w:noProof/>
+                <w:webHidden/>
+              </w:rPr>
+            </w:r>
+            <w:r>
+              <w:rPr>
+                <w:noProof/>
+                <w:webHidden/>
+              </w:rPr>
+              <w:fldChar w:fldCharType="separate"/>
+            </w:r>
+            <w:r>
+              <w:rPr>
+                <w:noProof/>
+                <w:webHidden/>
+              </w:rPr>
+              <w:t>4</w:t>
+            </w:r>
+            <w:r>
+              <w:rPr>
+                <w:noProof/>
+                <w:webHidden/>
+              </w:rPr>
+              <w:fldChar w:fldCharType="end"/>
+            </w:r>
+          </w:hyperlink>
+        </w:p>
+        <w:p>
+          <w:pPr>
+            <w:pStyle w:val="31"/>
+            <w:tabs>
+              <w:tab w:val="right" w:leader="dot" w:pos="9062"/>
+            </w:tabs>
+            <w:rPr>
+              <w:noProof/>
+            </w:rPr>
+          </w:pPr>
+          <w:hyperlink w:anchor="_Toc179474915" w:history="1">
+            <w:r>
+              <w:rPr>
+                <w:rStyle w:val="af"/>
+                <w:noProof/>
+                <w:lang w:val="en-US"/>
+              </w:rPr>
+              <w:t>4.4 Level 4: Code Diagram</w:t>
+            </w:r>
+            <w:r>
+              <w:rPr>
+                <w:noProof/>
+                <w:webHidden/>
+              </w:rPr>
+              <w:tab/>
+            </w:r>
+            <w:r>
+              <w:rPr>
+                <w:noProof/>
+                <w:webHidden/>
+              </w:rPr>
+              <w:fldChar w:fldCharType="begin"/>
+            </w:r>
+            <w:r>
+              <w:rPr>
+                <w:noProof/>
+                <w:webHidden/>
+              </w:rPr>
+              <w:instrText xml:space="preserve"> PAGEREF _Toc179474915 \h </w:instrText>
+            </w:r>
+            <w:r>
+              <w:rPr>
+                <w:noProof/>
+                <w:webHidden/>
+              </w:rPr>
+            </w:r>
+            <w:r>
+              <w:rPr>
+                <w:noProof/>
+                <w:webHidden/>
+              </w:rPr>
+              <w:fldChar w:fldCharType="separate"/>
+            </w:r>
+            <w:r>
+              <w:rPr>
+                <w:noProof/>
+                <w:webHidden/>
+              </w:rPr>
+              <w:t>5</w:t>
+            </w:r>
+            <w:r>
+              <w:rPr>
+                <w:noProof/>
+                <w:webHidden/>
+              </w:rPr>
+              <w:fldChar w:fldCharType="end"/>
+            </w:r>
+          </w:hyperlink>
+        </w:p>
+        <w:p>
+          <w:r>
+            <w:rPr>
+              <w:b/>
+              <w:bCs/>
+            </w:rPr>
+            <w:fldChar w:fldCharType="end"/>
+          </w:r>
+        </w:p>
+      </w:sdtContent>
+    </w:sdt>
+    <w:p>
+      <w:pPr>
+        <w:rPr>
+          <w:lang w:val="en-US"/>
+        </w:rPr>
+      </w:pPr>
+    </w:p>
+    <w:p>
+      <w:pPr>
+        <w:rPr>
+          <w:lang w:val="en-US"/>
+        </w:rPr>
+      </w:pPr>
+    </w:p>
+    <w:p>
+      <w:pPr>
+        <w:rPr>
+          <w:lang w:val="en-US"/>
+        </w:rPr>
+      </w:pPr>
+    </w:p>
+    <w:p>
+      <w:pPr>
+        <w:rPr>
+          <w:lang w:val="en-US"/>
+        </w:rPr>
+      </w:pPr>
+    </w:p>
+    <w:p>
+      <w:pPr>
+        <w:rPr>
+          <w:lang w:val="en-US"/>
+        </w:rPr>
+      </w:pPr>
+    </w:p>
+    <w:p>
+      <w:pPr>
+        <w:rPr>
+          <w:lang w:val="en-US"/>
+        </w:rPr>
+      </w:pPr>
+    </w:p>
+    <w:p>
+      <w:pPr>
+        <w:rPr>
+          <w:lang w:val="en-US"/>
+        </w:rPr>
+      </w:pPr>
+    </w:p>
+    <w:p>
+      <w:pPr>
+        <w:pStyle w:val="2"/>
         <w:numPr>
           <w:ilvl w:val="0"/>
           <w:numId w:val="5"/>
@@ -55,14 +1210,17 @@
           <w:lang w:val="en-US"/>
         </w:rPr>
       </w:pPr>
+      <w:bookmarkStart w:id="1" w:name="_Toc179474903"/>
       <w:r>
         <w:rPr>
           <w:b/>
           <w:bCs/>
           <w:lang w:val="en-US"/>
         </w:rPr>
+        <w:lastRenderedPageBreak/>
         <w:t>Introduction</w:t>
       </w:r>
+      <w:bookmarkEnd w:id="1"/>
     </w:p>
     <w:p>
       <w:pPr>
@@ -86,7 +1244,7 @@
     </w:p>
     <w:p>
       <w:pPr>
-        <w:pStyle w:val="Heading2"/>
+        <w:pStyle w:val="2"/>
         <w:numPr>
           <w:ilvl w:val="0"/>
           <w:numId w:val="5"/>
@@ -97,6 +1255,7 @@
           <w:lang w:val="en-US"/>
         </w:rPr>
       </w:pPr>
+      <w:bookmarkStart w:id="2" w:name="_Toc179474904"/>
       <w:proofErr w:type="spellStart"/>
       <w:r>
         <w:rPr>
@@ -121,20 +1280,29 @@
         </w:rPr>
         <w:t>Overview</w:t>
       </w:r>
+      <w:bookmarkEnd w:id="2"/>
       <w:proofErr w:type="spellEnd"/>
     </w:p>
     <w:p>
       <w:pPr>
-        <w:pStyle w:val="Heading3"/>
-        <w:rPr>
-          <w:lang w:val="en-US"/>
-        </w:rPr>
-      </w:pPr>
-      <w:r>
-        <w:rPr>
-          <w:lang w:val="en-US"/>
-        </w:rPr>
-        <w:t xml:space="preserve">2.1 System Architecture </w:t>
+        <w:pStyle w:val="3"/>
+        <w:rPr>
+          <w:lang w:val="en-US"/>
+        </w:rPr>
+      </w:pPr>
+      <w:bookmarkStart w:id="3" w:name="_Toc179474905"/>
+      <w:r>
+        <w:rPr>
+          <w:lang w:val="en-US"/>
+        </w:rPr>
+        <w:t>2.1 System Architecture</w:t>
+      </w:r>
+      <w:bookmarkEnd w:id="3"/>
+      <w:r>
+        <w:rPr>
+          <w:lang w:val="en-US"/>
+        </w:rPr>
+        <w:t xml:space="preserve"> </w:t>
       </w:r>
     </w:p>
     <w:p>
@@ -183,36 +1351,51 @@
     </w:p>
     <w:p>
       <w:pPr>
-        <w:rPr>
-          <w:b/>
-          <w:bCs/>
-          <w:lang w:val="en-US"/>
-        </w:rPr>
-      </w:pPr>
-      <w:r>
-        <w:rPr>
-          <w:b/>
-          <w:bCs/>
+        <w:pStyle w:val="3"/>
+        <w:rPr>
+          <w:lang w:val="en-US"/>
+        </w:rPr>
+      </w:pPr>
+      <w:bookmarkStart w:id="4" w:name="_Toc179474906"/>
+      <w:r>
+        <w:rPr>
+          <w:lang w:val="en-US"/>
+        </w:rPr>
+        <w:t xml:space="preserve">2.2 </w:t>
+      </w:r>
+      <w:r>
+        <w:rPr>
           <w:lang w:val="en-US"/>
         </w:rPr>
         <w:t>Technologies Used:</w:t>
       </w:r>
-    </w:p>
-    <w:p>
-      <w:pPr>
-        <w:rPr>
-          <w:lang w:val="en-US"/>
-        </w:rPr>
-      </w:pPr>
-      <w:r>
-        <w:rPr>
-          <w:lang w:val="en-US"/>
-        </w:rPr>
-        <w:t>Frontend: React (JavaScript/TypeScript)</w:t>
-      </w:r>
-    </w:p>
-    <w:p>
-      <w:pPr>
+      <w:bookmarkEnd w:id="4"/>
+    </w:p>
+    <w:p>
+      <w:pPr>
+        <w:pStyle w:val="a9"/>
+        <w:numPr>
+          <w:ilvl w:val="0"/>
+          <w:numId w:val="9"/>
+        </w:numPr>
+        <w:rPr>
+          <w:lang w:val="en-US"/>
+        </w:rPr>
+      </w:pPr>
+      <w:r>
+        <w:rPr>
+          <w:lang w:val="en-US"/>
+        </w:rPr>
+        <w:t>Frontend: React (JavaScript)</w:t>
+      </w:r>
+    </w:p>
+    <w:p>
+      <w:pPr>
+        <w:pStyle w:val="a9"/>
+        <w:numPr>
+          <w:ilvl w:val="0"/>
+          <w:numId w:val="9"/>
+        </w:numPr>
         <w:rPr>
           <w:lang w:val="en-US"/>
         </w:rPr>
@@ -226,6 +1409,11 @@
     </w:p>
     <w:p>
       <w:pPr>
+        <w:pStyle w:val="a9"/>
+        <w:numPr>
+          <w:ilvl w:val="0"/>
+          <w:numId w:val="9"/>
+        </w:numPr>
         <w:rPr>
           <w:lang w:val="en-US"/>
         </w:rPr>
@@ -239,6 +1427,11 @@
     </w:p>
     <w:p>
       <w:pPr>
+        <w:pStyle w:val="a9"/>
+        <w:numPr>
+          <w:ilvl w:val="0"/>
+          <w:numId w:val="9"/>
+        </w:numPr>
         <w:rPr>
           <w:lang w:val="en-US"/>
         </w:rPr>
@@ -252,6 +1445,11 @@
     </w:p>
     <w:p>
       <w:pPr>
+        <w:pStyle w:val="a9"/>
+        <w:numPr>
+          <w:ilvl w:val="0"/>
+          <w:numId w:val="9"/>
+        </w:numPr>
         <w:rPr>
           <w:lang w:val="en-US"/>
         </w:rPr>
@@ -265,6 +1463,11 @@
     </w:p>
     <w:p>
       <w:pPr>
+        <w:pStyle w:val="a9"/>
+        <w:numPr>
+          <w:ilvl w:val="0"/>
+          <w:numId w:val="9"/>
+        </w:numPr>
         <w:rPr>
           <w:lang w:val="en-US"/>
         </w:rPr>
@@ -278,42 +1481,15 @@
     </w:p>
     <w:p>
       <w:pPr>
-        <w:rPr>
-          <w:lang w:val="en-US"/>
-        </w:rPr>
-      </w:pPr>
-    </w:p>
-    <w:p>
-      <w:pPr>
-        <w:rPr>
-          <w:lang w:val="en-US"/>
-        </w:rPr>
-      </w:pPr>
-    </w:p>
-    <w:p>
-      <w:pPr>
-        <w:rPr>
-          <w:lang w:val="en-US"/>
-        </w:rPr>
-      </w:pPr>
-    </w:p>
-    <w:p>
-      <w:pPr>
-        <w:rPr>
-          <w:lang w:val="en-US"/>
-        </w:rPr>
-      </w:pPr>
-    </w:p>
-    <w:p>
-      <w:pPr>
-        <w:rPr>
-          <w:lang w:val="en-US"/>
-        </w:rPr>
-      </w:pPr>
-    </w:p>
-    <w:p>
-      <w:pPr>
-        <w:pStyle w:val="Heading1"/>
+        <w:pStyle w:val="a9"/>
+        <w:rPr>
+          <w:lang w:val="en-US"/>
+        </w:rPr>
+      </w:pPr>
+    </w:p>
+    <w:p>
+      <w:pPr>
+        <w:pStyle w:val="1"/>
         <w:numPr>
           <w:ilvl w:val="0"/>
           <w:numId w:val="5"/>
@@ -326,6 +1502,7 @@
           <w:lang w:val="en-US"/>
         </w:rPr>
       </w:pPr>
+      <w:bookmarkStart w:id="5" w:name="_Toc179474907"/>
       <w:r>
         <w:rPr>
           <w:b/>
@@ -334,23 +1511,25 @@
           <w:szCs w:val="32"/>
           <w:lang w:val="en-US"/>
         </w:rPr>
-        <w:lastRenderedPageBreak/>
         <w:t>Architecture Constraints and Design Decisions</w:t>
       </w:r>
-    </w:p>
-    <w:p>
-      <w:pPr>
-        <w:pStyle w:val="Heading3"/>
-        <w:rPr>
-          <w:lang w:val="en-US"/>
-        </w:rPr>
-      </w:pPr>
+      <w:bookmarkEnd w:id="5"/>
+    </w:p>
+    <w:p>
+      <w:pPr>
+        <w:pStyle w:val="3"/>
+        <w:rPr>
+          <w:lang w:val="en-US"/>
+        </w:rPr>
+      </w:pPr>
+      <w:bookmarkStart w:id="6" w:name="_Toc179474908"/>
       <w:r>
         <w:rPr>
           <w:lang w:val="en-US"/>
         </w:rPr>
         <w:t>3.1 Choice of Spring Boot (Backend)</w:t>
       </w:r>
+      <w:bookmarkEnd w:id="6"/>
     </w:p>
     <w:p>
       <w:pPr>
@@ -367,37 +1546,19 @@
     </w:p>
     <w:p>
       <w:pPr>
-        <w:rPr>
-          <w:lang w:val="en-US"/>
-        </w:rPr>
-      </w:pPr>
-      <w:r>
-        <w:rPr>
-          <w:lang w:val="en-US"/>
-        </w:rPr>
-        <w:t>Alternative Consideration: While Django could have been an option, Spring Boot provides stronger integration with Java, which is essential due to the team’s expertise in Java-based frameworks.</w:t>
-      </w:r>
-    </w:p>
-    <w:p>
-      <w:pPr>
-        <w:rPr>
-          <w:lang w:val="en-US"/>
-        </w:rPr>
-      </w:pPr>
-    </w:p>
-    <w:p>
-      <w:pPr>
-        <w:pStyle w:val="Heading3"/>
-        <w:rPr>
-          <w:lang w:val="en-US"/>
-        </w:rPr>
-      </w:pPr>
+        <w:pStyle w:val="3"/>
+        <w:rPr>
+          <w:lang w:val="en-US"/>
+        </w:rPr>
+      </w:pPr>
+      <w:bookmarkStart w:id="7" w:name="_Toc179474909"/>
       <w:r>
         <w:rPr>
           <w:lang w:val="en-US"/>
         </w:rPr>
         <w:t>3.2 Choice of React (Frontend)</w:t>
       </w:r>
+      <w:bookmarkEnd w:id="7"/>
     </w:p>
     <w:p>
       <w:pPr>
@@ -428,76 +1589,44 @@
     </w:p>
     <w:p>
       <w:pPr>
-        <w:rPr>
-          <w:lang w:val="en-US"/>
-        </w:rPr>
-      </w:pPr>
-      <w:r>
-        <w:rPr>
-          <w:lang w:val="en-US"/>
-        </w:rPr>
-        <w:t xml:space="preserve">Alternative Consideration: Angular was </w:t>
+        <w:pStyle w:val="3"/>
+        <w:rPr>
+          <w:lang w:val="en-US"/>
+        </w:rPr>
+      </w:pPr>
+      <w:bookmarkStart w:id="8" w:name="_Toc179474910"/>
+      <w:r>
+        <w:rPr>
+          <w:lang w:val="en-US"/>
+        </w:rPr>
+        <w:t>3.3 Choice of MySQL (Database)</w:t>
+      </w:r>
+      <w:bookmarkEnd w:id="8"/>
+    </w:p>
+    <w:p>
+      <w:pPr>
+        <w:rPr>
+          <w:lang w:val="en-US"/>
+        </w:rPr>
+      </w:pPr>
+      <w:r>
+        <w:rPr>
+          <w:lang w:val="en-US"/>
+        </w:rPr>
+        <w:t xml:space="preserve">Reason: MySQL is a </w:t>
       </w:r>
       <w:proofErr w:type="gramStart"/>
       <w:r>
         <w:rPr>
           <w:lang w:val="en-US"/>
         </w:rPr>
-        <w:t>considered, but</w:t>
+        <w:t>widely-used</w:t>
       </w:r>
       <w:proofErr w:type="gramEnd"/>
       <w:r>
         <w:rPr>
           <w:lang w:val="en-US"/>
         </w:rPr>
-        <w:t xml:space="preserve"> React was chosen due to its faster learning curve and large community support.</w:t>
-      </w:r>
-    </w:p>
-    <w:p>
-      <w:pPr>
-        <w:rPr>
-          <w:lang w:val="en-US"/>
-        </w:rPr>
-      </w:pPr>
-    </w:p>
-    <w:p>
-      <w:pPr>
-        <w:pStyle w:val="Heading3"/>
-        <w:rPr>
-          <w:lang w:val="en-US"/>
-        </w:rPr>
-      </w:pPr>
-      <w:r>
-        <w:rPr>
-          <w:lang w:val="en-US"/>
-        </w:rPr>
-        <w:t>3.3 Choice of MySQL (Database)</w:t>
-      </w:r>
-    </w:p>
-    <w:p>
-      <w:pPr>
-        <w:rPr>
-          <w:lang w:val="en-US"/>
-        </w:rPr>
-      </w:pPr>
-      <w:r>
-        <w:rPr>
-          <w:lang w:val="en-US"/>
-        </w:rPr>
-        <w:t xml:space="preserve">Reason: MySQL is a </w:t>
-      </w:r>
-      <w:proofErr w:type="gramStart"/>
-      <w:r>
-        <w:rPr>
-          <w:lang w:val="en-US"/>
-        </w:rPr>
-        <w:t>widely-used</w:t>
-      </w:r>
-      <w:proofErr w:type="gramEnd"/>
-      <w:r>
-        <w:rPr>
-          <w:lang w:val="en-US"/>
-        </w:rPr>
         <w:t xml:space="preserve"> relational database, offering robust ACID properties and easy integration with Spring Boot’s JPA for data management.</w:t>
       </w:r>
     </w:p>
@@ -507,30 +1636,17 @@
           <w:lang w:val="en-US"/>
         </w:rPr>
       </w:pPr>
-      <w:r>
-        <w:rPr>
-          <w:lang w:val="en-US"/>
-        </w:rPr>
-        <w:t>Alternative Consideration: NoSQL databases were considered, but MySQL was selected because it best suits the structured nature of the project’s data requirements (e.g., user and trainer profiles, workout plans).</w:t>
-      </w:r>
-    </w:p>
-    <w:p>
-      <w:pPr>
-        <w:rPr>
-          <w:lang w:val="en-US"/>
-        </w:rPr>
-      </w:pPr>
-    </w:p>
-    <w:p>
-      <w:pPr>
-        <w:rPr>
-          <w:lang w:val="en-US"/>
-        </w:rPr>
-      </w:pPr>
-    </w:p>
-    <w:p>
-      <w:pPr>
-        <w:pStyle w:val="Heading2"/>
+    </w:p>
+    <w:p>
+      <w:pPr>
+        <w:rPr>
+          <w:lang w:val="en-US"/>
+        </w:rPr>
+      </w:pPr>
+    </w:p>
+    <w:p>
+      <w:pPr>
+        <w:pStyle w:val="2"/>
         <w:numPr>
           <w:ilvl w:val="0"/>
           <w:numId w:val="5"/>
@@ -541,28 +1657,33 @@
           <w:lang w:val="en-US"/>
         </w:rPr>
       </w:pPr>
+      <w:bookmarkStart w:id="9" w:name="_Toc179474911"/>
       <w:r>
         <w:rPr>
           <w:b/>
           <w:bCs/>
           <w:lang w:val="en-US"/>
         </w:rPr>
+        <w:lastRenderedPageBreak/>
         <w:t>C4 Model Diagrams</w:t>
       </w:r>
-    </w:p>
-    <w:p>
-      <w:pPr>
-        <w:pStyle w:val="Heading3"/>
-        <w:rPr>
-          <w:lang w:val="en-US"/>
-        </w:rPr>
-      </w:pPr>
+      <w:bookmarkEnd w:id="9"/>
+    </w:p>
+    <w:p>
+      <w:pPr>
+        <w:pStyle w:val="3"/>
+        <w:rPr>
+          <w:lang w:val="en-US"/>
+        </w:rPr>
+      </w:pPr>
+      <w:bookmarkStart w:id="10" w:name="_Toc179474912"/>
       <w:r>
         <w:rPr>
           <w:lang w:val="en-US"/>
         </w:rPr>
         <w:t>4.1 Level 1: System Context Diagram</w:t>
       </w:r>
+      <w:bookmarkEnd w:id="10"/>
     </w:p>
     <w:p>
       <w:pPr>
@@ -586,17 +1707,66 @@
     </w:p>
     <w:p>
       <w:pPr>
-        <w:pStyle w:val="Heading3"/>
-        <w:rPr>
-          <w:lang w:val="en-US"/>
-        </w:rPr>
-      </w:pPr>
+        <w:rPr>
+          <w:lang w:val="en-US"/>
+        </w:rPr>
+      </w:pPr>
+      <w:r>
+        <w:rPr>
+          <w:lang w:val="en-US"/>
+        </w:rPr>
+        <w:drawing>
+          <wp:inline distT="0" distB="0" distL="0" distR="0" wp14:anchorId="6C81FC45" wp14:editId="47CCEDE2">
+            <wp:extent cx="5760720" cy="3375660"/>
+            <wp:effectExtent l="0" t="0" r="0" b="0"/>
+            <wp:docPr id="97437220" name="Картина 1"/>
+            <wp:cNvGraphicFramePr>
+              <a:graphicFrameLocks xmlns:a="http://schemas.openxmlformats.org/drawingml/2006/main" noChangeAspect="1"/>
+            </wp:cNvGraphicFramePr>
+            <a:graphic xmlns:a="http://schemas.openxmlformats.org/drawingml/2006/main">
+              <a:graphicData uri="http://schemas.openxmlformats.org/drawingml/2006/picture">
+                <pic:pic xmlns:pic="http://schemas.openxmlformats.org/drawingml/2006/picture">
+                  <pic:nvPicPr>
+                    <pic:cNvPr id="97437220" name=""/>
+                    <pic:cNvPicPr/>
+                  </pic:nvPicPr>
+                  <pic:blipFill>
+                    <a:blip r:embed="rId6"/>
+                    <a:stretch>
+                      <a:fillRect/>
+                    </a:stretch>
+                  </pic:blipFill>
+                  <pic:spPr>
+                    <a:xfrm>
+                      <a:off x="0" y="0"/>
+                      <a:ext cx="5760720" cy="3375660"/>
+                    </a:xfrm>
+                    <a:prstGeom prst="rect">
+                      <a:avLst/>
+                    </a:prstGeom>
+                  </pic:spPr>
+                </pic:pic>
+              </a:graphicData>
+            </a:graphic>
+          </wp:inline>
+        </w:drawing>
+      </w:r>
+    </w:p>
+    <w:p>
+      <w:pPr>
+        <w:pStyle w:val="3"/>
+        <w:rPr>
+          <w:lang w:val="en-US"/>
+        </w:rPr>
+      </w:pPr>
+      <w:bookmarkStart w:id="11" w:name="_Toc179474913"/>
       <w:r>
         <w:rPr>
           <w:lang w:val="en-US"/>
         </w:rPr>
         <w:t>4.2 Level 2: Container Diagram</w:t>
       </w:r>
+      <w:bookmarkEnd w:id="11"/>
     </w:p>
     <w:p>
       <w:pPr>
@@ -613,6 +1783,11 @@
     </w:p>
     <w:p>
       <w:pPr>
+        <w:pStyle w:val="a9"/>
+        <w:numPr>
+          <w:ilvl w:val="0"/>
+          <w:numId w:val="10"/>
+        </w:numPr>
         <w:rPr>
           <w:lang w:val="en-US"/>
         </w:rPr>
@@ -626,6 +1801,11 @@
     </w:p>
     <w:p>
       <w:pPr>
+        <w:pStyle w:val="a9"/>
+        <w:numPr>
+          <w:ilvl w:val="0"/>
+          <w:numId w:val="10"/>
+        </w:numPr>
         <w:rPr>
           <w:lang w:val="en-US"/>
         </w:rPr>
@@ -639,6 +1819,11 @@
     </w:p>
     <w:p>
       <w:pPr>
+        <w:pStyle w:val="a9"/>
+        <w:numPr>
+          <w:ilvl w:val="0"/>
+          <w:numId w:val="10"/>
+        </w:numPr>
         <w:rPr>
           <w:lang w:val="en-US"/>
         </w:rPr>
@@ -652,7 +1837,6 @@
     </w:p>
     <w:p>
       <w:pPr>
-        <w:pStyle w:val="Heading3"/>
         <w:rPr>
           <w:lang w:val="en-US"/>
         </w:rPr>
@@ -662,8 +1846,58 @@
           <w:lang w:val="en-US"/>
         </w:rPr>
         <w:lastRenderedPageBreak/>
+        <w:drawing>
+          <wp:inline distT="0" distB="0" distL="0" distR="0" wp14:anchorId="49E66F22" wp14:editId="6D36F59A">
+            <wp:extent cx="5760720" cy="5532755"/>
+            <wp:effectExtent l="0" t="0" r="0" b="0"/>
+            <wp:docPr id="1045692084" name="Картина 1" descr="Картина, която съдържа текст, екранна снимка, диаграма, Шрифт&#10;&#10;Описанието е генерирано автоматично"/>
+            <wp:cNvGraphicFramePr>
+              <a:graphicFrameLocks xmlns:a="http://schemas.openxmlformats.org/drawingml/2006/main" noChangeAspect="1"/>
+            </wp:cNvGraphicFramePr>
+            <a:graphic xmlns:a="http://schemas.openxmlformats.org/drawingml/2006/main">
+              <a:graphicData uri="http://schemas.openxmlformats.org/drawingml/2006/picture">
+                <pic:pic xmlns:pic="http://schemas.openxmlformats.org/drawingml/2006/picture">
+                  <pic:nvPicPr>
+                    <pic:cNvPr id="1045692084" name="Картина 1" descr="Картина, която съдържа текст, екранна снимка, диаграма, Шрифт&#10;&#10;Описанието е генерирано автоматично"/>
+                    <pic:cNvPicPr/>
+                  </pic:nvPicPr>
+                  <pic:blipFill>
+                    <a:blip r:embed="rId7"/>
+                    <a:stretch>
+                      <a:fillRect/>
+                    </a:stretch>
+                  </pic:blipFill>
+                  <pic:spPr>
+                    <a:xfrm>
+                      <a:off x="0" y="0"/>
+                      <a:ext cx="5760720" cy="5532755"/>
+                    </a:xfrm>
+                    <a:prstGeom prst="rect">
+                      <a:avLst/>
+                    </a:prstGeom>
+                  </pic:spPr>
+                </pic:pic>
+              </a:graphicData>
+            </a:graphic>
+          </wp:inline>
+        </w:drawing>
+      </w:r>
+    </w:p>
+    <w:p>
+      <w:pPr>
+        <w:pStyle w:val="3"/>
+        <w:rPr>
+          <w:lang w:val="en-US"/>
+        </w:rPr>
+      </w:pPr>
+      <w:bookmarkStart w:id="12" w:name="_Toc179474914"/>
+      <w:r>
+        <w:rPr>
+          <w:lang w:val="en-US"/>
+        </w:rPr>
         <w:t>4.3 Level 3: Component Diagram</w:t>
       </w:r>
+      <w:bookmarkEnd w:id="12"/>
     </w:p>
     <w:p>
       <w:pPr>
@@ -686,9 +1920,17 @@
       </w:pPr>
       <w:r>
         <w:rPr>
-          <w:lang w:val="en-US"/>
-        </w:rPr>
-        <w:t xml:space="preserve">Controller Layer: Handles incoming HTTP requests (e.g., for user registration, </w:t>
+          <w:b/>
+          <w:bCs/>
+          <w:lang w:val="en-US"/>
+        </w:rPr>
+        <w:t>Controller Layer:</w:t>
+      </w:r>
+      <w:r>
+        <w:rPr>
+          <w:lang w:val="en-US"/>
+        </w:rPr>
+        <w:t xml:space="preserve"> Handles incoming HTTP requests (e.g., for user registration, </w:t>
       </w:r>
       <w:r>
         <w:rPr>
@@ -711,22 +1953,188 @@
       </w:pPr>
       <w:r>
         <w:rPr>
-          <w:lang w:val="en-US"/>
-        </w:rPr>
-        <w:t>Service Layer: Implements the business logic, such as generating personalized workout plans.</w:t>
-      </w:r>
-    </w:p>
-    <w:p>
-      <w:pPr>
-        <w:rPr>
-          <w:lang w:val="en-US"/>
-        </w:rPr>
-      </w:pPr>
-      <w:r>
-        <w:rPr>
-          <w:lang w:val="en-US"/>
-        </w:rPr>
-        <w:t>Repository Layer: Interfaces with the MySQL database for CRUD operations.</w:t>
+          <w:b/>
+          <w:bCs/>
+          <w:lang w:val="en-US"/>
+        </w:rPr>
+        <w:t>Service Layer:</w:t>
+      </w:r>
+      <w:r>
+        <w:rPr>
+          <w:lang w:val="en-US"/>
+        </w:rPr>
+        <w:t xml:space="preserve"> Implements the business logic, such as generating personalized workout plans.</w:t>
+      </w:r>
+    </w:p>
+    <w:p>
+      <w:pPr>
+        <w:rPr>
+          <w:lang w:val="en-US"/>
+        </w:rPr>
+      </w:pPr>
+      <w:r>
+        <w:rPr>
+          <w:b/>
+          <w:bCs/>
+          <w:lang w:val="en-US"/>
+        </w:rPr>
+        <w:t>Repository Layer:</w:t>
+      </w:r>
+      <w:r>
+        <w:rPr>
+          <w:lang w:val="en-US"/>
+        </w:rPr>
+        <w:t xml:space="preserve"> Interfaces with the MySQL database for CRUD operations.</w:t>
+      </w:r>
+    </w:p>
+    <w:p>
+      <w:pPr>
+        <w:rPr>
+          <w:lang w:val="en-US"/>
+        </w:rPr>
+      </w:pPr>
+    </w:p>
+    <w:p>
+      <w:pPr>
+        <w:rPr>
+          <w:lang w:val="en-US"/>
+        </w:rPr>
+      </w:pPr>
+      <w:r>
+        <w:rPr>
+          <w:lang w:val="en-US"/>
+        </w:rPr>
+        <w:lastRenderedPageBreak/>
+        <w:drawing>
+          <wp:inline distT="0" distB="0" distL="0" distR="0" wp14:anchorId="6FBE5142" wp14:editId="2860EB54">
+            <wp:extent cx="5762625" cy="3317875"/>
+            <wp:effectExtent l="0" t="0" r="9525" b="0"/>
+            <wp:docPr id="1300038232" name="Картина 1"/>
+            <wp:cNvGraphicFramePr>
+              <a:graphicFrameLocks xmlns:a="http://schemas.openxmlformats.org/drawingml/2006/main" noChangeAspect="1"/>
+            </wp:cNvGraphicFramePr>
+            <a:graphic xmlns:a="http://schemas.openxmlformats.org/drawingml/2006/main">
+              <a:graphicData uri="http://schemas.openxmlformats.org/drawingml/2006/picture">
+                <pic:pic xmlns:pic="http://schemas.openxmlformats.org/drawingml/2006/picture">
+                  <pic:nvPicPr>
+                    <pic:cNvPr id="1300038232" name=""/>
+                    <pic:cNvPicPr/>
+                  </pic:nvPicPr>
+                  <pic:blipFill>
+                    <a:blip r:embed="rId8"/>
+                    <a:stretch>
+                      <a:fillRect/>
+                    </a:stretch>
+                  </pic:blipFill>
+                  <pic:spPr>
+                    <a:xfrm>
+                      <a:off x="0" y="0"/>
+                      <a:ext cx="5768560" cy="3321292"/>
+                    </a:xfrm>
+                    <a:prstGeom prst="rect">
+                      <a:avLst/>
+                    </a:prstGeom>
+                  </pic:spPr>
+                </pic:pic>
+              </a:graphicData>
+            </a:graphic>
+          </wp:inline>
+        </w:drawing>
+      </w:r>
+    </w:p>
+    <w:p>
+      <w:pPr>
+        <w:pStyle w:val="3"/>
+        <w:rPr>
+          <w:lang w:val="en-US"/>
+        </w:rPr>
+      </w:pPr>
+      <w:bookmarkStart w:id="13" w:name="_Toc179474915"/>
+      <w:r>
+        <w:rPr>
+          <w:lang w:val="en-US"/>
+        </w:rPr>
+        <w:t>4.4 Level 4: Code Diagram</w:t>
+      </w:r>
+      <w:bookmarkEnd w:id="13"/>
+    </w:p>
+    <w:p>
+      <w:pPr>
+        <w:rPr>
+          <w:lang w:val="en-US"/>
+        </w:rPr>
+      </w:pPr>
+      <w:r>
+        <w:rPr>
+          <w:lang w:val="en-US"/>
+        </w:rPr>
+        <w:t>The Code Diagram provides a detailed view of the internal structure of individual classes and their methods, showcasing the implementation details of the components described at Level 3. This level focuses on the interactions between classes, methods, and logic within specific layers of the application, offering a precise breakdown of how the system functions at the code level.</w:t>
+      </w:r>
+    </w:p>
+    <w:p>
+      <w:pPr>
+        <w:rPr>
+          <w:lang w:val="en-US"/>
+        </w:rPr>
+      </w:pPr>
+      <w:r>
+        <w:rPr>
+          <w:lang w:val="en-US"/>
+        </w:rPr>
+        <w:drawing>
+          <wp:inline distT="0" distB="0" distL="0" distR="0" wp14:anchorId="7C8C4920" wp14:editId="1103D1BD">
+            <wp:extent cx="4133850" cy="3820804"/>
+            <wp:effectExtent l="0" t="0" r="0" b="8255"/>
+            <wp:docPr id="1550504890" name="Картина 1"/>
+            <wp:cNvGraphicFramePr>
+              <a:graphicFrameLocks xmlns:a="http://schemas.openxmlformats.org/drawingml/2006/main" noChangeAspect="1"/>
+            </wp:cNvGraphicFramePr>
+            <a:graphic xmlns:a="http://schemas.openxmlformats.org/drawingml/2006/main">
+              <a:graphicData uri="http://schemas.openxmlformats.org/drawingml/2006/picture">
+                <pic:pic xmlns:pic="http://schemas.openxmlformats.org/drawingml/2006/picture">
+                  <pic:nvPicPr>
+                    <pic:cNvPr id="1550504890" name=""/>
+                    <pic:cNvPicPr/>
+                  </pic:nvPicPr>
+                  <pic:blipFill>
+                    <a:blip r:embed="rId9"/>
+                    <a:stretch>
+                      <a:fillRect/>
+                    </a:stretch>
+                  </pic:blipFill>
+                  <pic:spPr>
+                    <a:xfrm>
+                      <a:off x="0" y="0"/>
+                      <a:ext cx="4137766" cy="3824423"/>
+                    </a:xfrm>
+                    <a:prstGeom prst="rect">
+                      <a:avLst/>
+                    </a:prstGeom>
+                  </pic:spPr>
+                </pic:pic>
+              </a:graphicData>
+            </a:graphic>
+          </wp:inline>
+        </w:drawing>
+      </w:r>
+      <w:r>
+        <w:rPr>
+          <w:lang w:val="en-US"/>
+        </w:rPr>
+        <w:t xml:space="preserve"> </w:t>
+      </w:r>
+    </w:p>
+    <w:p>
+      <w:pPr>
+        <w:rPr>
+          <w:lang w:val="en-US"/>
+        </w:rPr>
+      </w:pPr>
+      <w:r>
+        <w:rPr>
+          <w:lang w:val="en-US"/>
+        </w:rPr>
+        <w:t>This structure was created for training classes but is the same for each one.</w:t>
       </w:r>
     </w:p>
     <w:sectPr>
@@ -1098,6 +2506,119 @@
     </w:lvl>
   </w:abstractNum>
   <w:abstractNum w:abstractNumId="4" w15:restartNumberingAfterBreak="0">
+    <w:nsid w:val="36493DC7"/>
+    <w:multiLevelType w:val="hybridMultilevel"/>
+    <w:tmpl w:val="83E8C73C"/>
+    <w:lvl w:ilvl="0" w:tplc="04020001">
+      <w:start w:val="1"/>
+      <w:numFmt w:val="bullet"/>
+      <w:lvlText w:val=""/>
+      <w:lvlJc w:val="left"/>
+      <w:pPr>
+        <w:ind w:left="720" w:hanging="360"/>
+      </w:pPr>
+      <w:rPr>
+        <w:rFonts w:ascii="Symbol" w:hAnsi="Symbol" w:hint="default"/>
+      </w:rPr>
+    </w:lvl>
+    <w:lvl w:ilvl="1" w:tplc="04020003" w:tentative="1">
+      <w:start w:val="1"/>
+      <w:numFmt w:val="bullet"/>
+      <w:lvlText w:val="o"/>
+      <w:lvlJc w:val="left"/>
+      <w:pPr>
+        <w:ind w:left="1440" w:hanging="360"/>
+      </w:pPr>
+      <w:rPr>
+        <w:rFonts w:ascii="Courier New" w:hAnsi="Courier New" w:cs="Courier New" w:hint="default"/>
+      </w:rPr>
+    </w:lvl>
+    <w:lvl w:ilvl="2" w:tplc="04020005" w:tentative="1">
+      <w:start w:val="1"/>
+      <w:numFmt w:val="bullet"/>
+      <w:lvlText w:val=""/>
+      <w:lvlJc w:val="left"/>
+      <w:pPr>
+        <w:ind w:left="2160" w:hanging="360"/>
+      </w:pPr>
+      <w:rPr>
+        <w:rFonts w:ascii="Wingdings" w:hAnsi="Wingdings" w:hint="default"/>
+      </w:rPr>
+    </w:lvl>
+    <w:lvl w:ilvl="3" w:tplc="04020001" w:tentative="1">
+      <w:start w:val="1"/>
+      <w:numFmt w:val="bullet"/>
+      <w:lvlText w:val=""/>
+      <w:lvlJc w:val="left"/>
+      <w:pPr>
+        <w:ind w:left="2880" w:hanging="360"/>
+      </w:pPr>
+      <w:rPr>
+        <w:rFonts w:ascii="Symbol" w:hAnsi="Symbol" w:hint="default"/>
+      </w:rPr>
+    </w:lvl>
+    <w:lvl w:ilvl="4" w:tplc="04020003" w:tentative="1">
+      <w:start w:val="1"/>
+      <w:numFmt w:val="bullet"/>
+      <w:lvlText w:val="o"/>
+      <w:lvlJc w:val="left"/>
+      <w:pPr>
+        <w:ind w:left="3600" w:hanging="360"/>
+      </w:pPr>
+      <w:rPr>
+        <w:rFonts w:ascii="Courier New" w:hAnsi="Courier New" w:cs="Courier New" w:hint="default"/>
+      </w:rPr>
+    </w:lvl>
+    <w:lvl w:ilvl="5" w:tplc="04020005" w:tentative="1">
+      <w:start w:val="1"/>
+      <w:numFmt w:val="bullet"/>
+      <w:lvlText w:val=""/>
+      <w:lvlJc w:val="left"/>
+      <w:pPr>
+        <w:ind w:left="4320" w:hanging="360"/>
+      </w:pPr>
+      <w:rPr>
+        <w:rFonts w:ascii="Wingdings" w:hAnsi="Wingdings" w:hint="default"/>
+      </w:rPr>
+    </w:lvl>
+    <w:lvl w:ilvl="6" w:tplc="04020001" w:tentative="1">
+      <w:start w:val="1"/>
+      <w:numFmt w:val="bullet"/>
+      <w:lvlText w:val=""/>
+      <w:lvlJc w:val="left"/>
+      <w:pPr>
+        <w:ind w:left="5040" w:hanging="360"/>
+      </w:pPr>
+      <w:rPr>
+        <w:rFonts w:ascii="Symbol" w:hAnsi="Symbol" w:hint="default"/>
+      </w:rPr>
+    </w:lvl>
+    <w:lvl w:ilvl="7" w:tplc="04020003" w:tentative="1">
+      <w:start w:val="1"/>
+      <w:numFmt w:val="bullet"/>
+      <w:lvlText w:val="o"/>
+      <w:lvlJc w:val="left"/>
+      <w:pPr>
+        <w:ind w:left="5760" w:hanging="360"/>
+      </w:pPr>
+      <w:rPr>
+        <w:rFonts w:ascii="Courier New" w:hAnsi="Courier New" w:cs="Courier New" w:hint="default"/>
+      </w:rPr>
+    </w:lvl>
+    <w:lvl w:ilvl="8" w:tplc="04020005" w:tentative="1">
+      <w:start w:val="1"/>
+      <w:numFmt w:val="bullet"/>
+      <w:lvlText w:val=""/>
+      <w:lvlJc w:val="left"/>
+      <w:pPr>
+        <w:ind w:left="6480" w:hanging="360"/>
+      </w:pPr>
+      <w:rPr>
+        <w:rFonts w:ascii="Wingdings" w:hAnsi="Wingdings" w:hint="default"/>
+      </w:rPr>
+    </w:lvl>
+  </w:abstractNum>
+  <w:abstractNum w:abstractNumId="5" w15:restartNumberingAfterBreak="0">
     <w:nsid w:val="390661F2"/>
     <w:multiLevelType w:val="hybridMultilevel"/>
     <w:tmpl w:val="F850A8E8"/>
@@ -1186,7 +2707,7 @@
       </w:pPr>
     </w:lvl>
   </w:abstractNum>
-  <w:abstractNum w:abstractNumId="5" w15:restartNumberingAfterBreak="0">
+  <w:abstractNum w:abstractNumId="6" w15:restartNumberingAfterBreak="0">
     <w:nsid w:val="397F0542"/>
     <w:multiLevelType w:val="hybridMultilevel"/>
     <w:tmpl w:val="85B61A6E"/>
@@ -1275,7 +2796,7 @@
       </w:pPr>
     </w:lvl>
   </w:abstractNum>
-  <w:abstractNum w:abstractNumId="6" w15:restartNumberingAfterBreak="0">
+  <w:abstractNum w:abstractNumId="7" w15:restartNumberingAfterBreak="0">
     <w:nsid w:val="45CD16C7"/>
     <w:multiLevelType w:val="hybridMultilevel"/>
     <w:tmpl w:val="03A0798A"/>
@@ -1364,7 +2885,120 @@
       </w:pPr>
     </w:lvl>
   </w:abstractNum>
-  <w:abstractNum w:abstractNumId="7" w15:restartNumberingAfterBreak="0">
+  <w:abstractNum w:abstractNumId="8" w15:restartNumberingAfterBreak="0">
+    <w:nsid w:val="6DEA09D4"/>
+    <w:multiLevelType w:val="hybridMultilevel"/>
+    <w:tmpl w:val="94CE3B94"/>
+    <w:lvl w:ilvl="0" w:tplc="04020001">
+      <w:start w:val="1"/>
+      <w:numFmt w:val="bullet"/>
+      <w:lvlText w:val=""/>
+      <w:lvlJc w:val="left"/>
+      <w:pPr>
+        <w:ind w:left="720" w:hanging="360"/>
+      </w:pPr>
+      <w:rPr>
+        <w:rFonts w:ascii="Symbol" w:hAnsi="Symbol" w:hint="default"/>
+      </w:rPr>
+    </w:lvl>
+    <w:lvl w:ilvl="1" w:tplc="04020003" w:tentative="1">
+      <w:start w:val="1"/>
+      <w:numFmt w:val="bullet"/>
+      <w:lvlText w:val="o"/>
+      <w:lvlJc w:val="left"/>
+      <w:pPr>
+        <w:ind w:left="1440" w:hanging="360"/>
+      </w:pPr>
+      <w:rPr>
+        <w:rFonts w:ascii="Courier New" w:hAnsi="Courier New" w:cs="Courier New" w:hint="default"/>
+      </w:rPr>
+    </w:lvl>
+    <w:lvl w:ilvl="2" w:tplc="04020005" w:tentative="1">
+      <w:start w:val="1"/>
+      <w:numFmt w:val="bullet"/>
+      <w:lvlText w:val=""/>
+      <w:lvlJc w:val="left"/>
+      <w:pPr>
+        <w:ind w:left="2160" w:hanging="360"/>
+      </w:pPr>
+      <w:rPr>
+        <w:rFonts w:ascii="Wingdings" w:hAnsi="Wingdings" w:hint="default"/>
+      </w:rPr>
+    </w:lvl>
+    <w:lvl w:ilvl="3" w:tplc="04020001" w:tentative="1">
+      <w:start w:val="1"/>
+      <w:numFmt w:val="bullet"/>
+      <w:lvlText w:val=""/>
+      <w:lvlJc w:val="left"/>
+      <w:pPr>
+        <w:ind w:left="2880" w:hanging="360"/>
+      </w:pPr>
+      <w:rPr>
+        <w:rFonts w:ascii="Symbol" w:hAnsi="Symbol" w:hint="default"/>
+      </w:rPr>
+    </w:lvl>
+    <w:lvl w:ilvl="4" w:tplc="04020003" w:tentative="1">
+      <w:start w:val="1"/>
+      <w:numFmt w:val="bullet"/>
+      <w:lvlText w:val="o"/>
+      <w:lvlJc w:val="left"/>
+      <w:pPr>
+        <w:ind w:left="3600" w:hanging="360"/>
+      </w:pPr>
+      <w:rPr>
+        <w:rFonts w:ascii="Courier New" w:hAnsi="Courier New" w:cs="Courier New" w:hint="default"/>
+      </w:rPr>
+    </w:lvl>
+    <w:lvl w:ilvl="5" w:tplc="04020005" w:tentative="1">
+      <w:start w:val="1"/>
+      <w:numFmt w:val="bullet"/>
+      <w:lvlText w:val=""/>
+      <w:lvlJc w:val="left"/>
+      <w:pPr>
+        <w:ind w:left="4320" w:hanging="360"/>
+      </w:pPr>
+      <w:rPr>
+        <w:rFonts w:ascii="Wingdings" w:hAnsi="Wingdings" w:hint="default"/>
+      </w:rPr>
+    </w:lvl>
+    <w:lvl w:ilvl="6" w:tplc="04020001" w:tentative="1">
+      <w:start w:val="1"/>
+      <w:numFmt w:val="bullet"/>
+      <w:lvlText w:val=""/>
+      <w:lvlJc w:val="left"/>
+      <w:pPr>
+        <w:ind w:left="5040" w:hanging="360"/>
+      </w:pPr>
+      <w:rPr>
+        <w:rFonts w:ascii="Symbol" w:hAnsi="Symbol" w:hint="default"/>
+      </w:rPr>
+    </w:lvl>
+    <w:lvl w:ilvl="7" w:tplc="04020003" w:tentative="1">
+      <w:start w:val="1"/>
+      <w:numFmt w:val="bullet"/>
+      <w:lvlText w:val="o"/>
+      <w:lvlJc w:val="left"/>
+      <w:pPr>
+        <w:ind w:left="5760" w:hanging="360"/>
+      </w:pPr>
+      <w:rPr>
+        <w:rFonts w:ascii="Courier New" w:hAnsi="Courier New" w:cs="Courier New" w:hint="default"/>
+      </w:rPr>
+    </w:lvl>
+    <w:lvl w:ilvl="8" w:tplc="04020005" w:tentative="1">
+      <w:start w:val="1"/>
+      <w:numFmt w:val="bullet"/>
+      <w:lvlText w:val=""/>
+      <w:lvlJc w:val="left"/>
+      <w:pPr>
+        <w:ind w:left="6480" w:hanging="360"/>
+      </w:pPr>
+      <w:rPr>
+        <w:rFonts w:ascii="Wingdings" w:hAnsi="Wingdings" w:hint="default"/>
+      </w:rPr>
+    </w:lvl>
+  </w:abstractNum>
+  <w:abstractNum w:abstractNumId="9" w15:restartNumberingAfterBreak="0">
     <w:nsid w:val="7F681146"/>
     <w:multiLevelType w:val="hybridMultilevel"/>
     <w:tmpl w:val="D7D0FBA6"/>
@@ -1454,10 +3088,10 @@
     </w:lvl>
   </w:abstractNum>
   <w:num w:numId="1" w16cid:durableId="299387537">
-    <w:abstractNumId w:val="7"/>
+    <w:abstractNumId w:val="9"/>
   </w:num>
   <w:num w:numId="2" w16cid:durableId="768542636">
-    <w:abstractNumId w:val="6"/>
+    <w:abstractNumId w:val="7"/>
   </w:num>
   <w:num w:numId="3" w16cid:durableId="712265875">
     <w:abstractNumId w:val="0"/>
@@ -1469,13 +3103,19 @@
     <w:abstractNumId w:val="2"/>
   </w:num>
   <w:num w:numId="6" w16cid:durableId="842666511">
-    <w:abstractNumId w:val="4"/>
+    <w:abstractNumId w:val="5"/>
   </w:num>
   <w:num w:numId="7" w16cid:durableId="2003898151">
-    <w:abstractNumId w:val="5"/>
+    <w:abstractNumId w:val="6"/>
   </w:num>
   <w:num w:numId="8" w16cid:durableId="2094862280">
     <w:abstractNumId w:val="1"/>
+  </w:num>
+  <w:num w:numId="9" w16cid:durableId="354119556">
+    <w:abstractNumId w:val="8"/>
+  </w:num>
+  <w:num w:numId="10" w16cid:durableId="284846508">
+    <w:abstractNumId w:val="4"/>
   </w:num>
 </w:numbering>
 </file>
@@ -1877,15 +3517,15 @@
     <w:lsdException w:name="Unresolved Mention" w:semiHidden="1" w:unhideWhenUsed="1"/>
     <w:lsdException w:name="Smart Link" w:semiHidden="1" w:unhideWhenUsed="1"/>
   </w:latentStyles>
-  <w:style w:type="paragraph" w:default="1" w:styleId="Normal">
+  <w:style w:type="paragraph" w:default="1" w:styleId="a">
     <w:name w:val="Normal"/>
     <w:qFormat/>
   </w:style>
-  <w:style w:type="paragraph" w:styleId="Heading1">
+  <w:style w:type="paragraph" w:styleId="1">
     <w:name w:val="heading 1"/>
-    <w:basedOn w:val="Normal"/>
-    <w:next w:val="Normal"/>
-    <w:link w:val="Heading1Char"/>
+    <w:basedOn w:val="a"/>
+    <w:next w:val="a"/>
+    <w:link w:val="10"/>
     <w:uiPriority w:val="9"/>
     <w:qFormat/>
     <w:rsid w:val="00770CD6"/>
@@ -1902,11 +3542,11 @@
       <w:szCs w:val="40"/>
     </w:rPr>
   </w:style>
-  <w:style w:type="paragraph" w:styleId="Heading2">
+  <w:style w:type="paragraph" w:styleId="2">
     <w:name w:val="heading 2"/>
-    <w:basedOn w:val="Normal"/>
-    <w:next w:val="Normal"/>
-    <w:link w:val="Heading2Char"/>
+    <w:basedOn w:val="a"/>
+    <w:next w:val="a"/>
+    <w:link w:val="20"/>
     <w:uiPriority w:val="9"/>
     <w:unhideWhenUsed/>
     <w:qFormat/>
@@ -1924,11 +3564,11 @@
       <w:szCs w:val="32"/>
     </w:rPr>
   </w:style>
-  <w:style w:type="paragraph" w:styleId="Heading3">
+  <w:style w:type="paragraph" w:styleId="3">
     <w:name w:val="heading 3"/>
-    <w:basedOn w:val="Normal"/>
-    <w:next w:val="Normal"/>
-    <w:link w:val="Heading3Char"/>
+    <w:basedOn w:val="a"/>
+    <w:next w:val="a"/>
+    <w:link w:val="30"/>
     <w:uiPriority w:val="9"/>
     <w:unhideWhenUsed/>
     <w:qFormat/>
@@ -1946,11 +3586,11 @@
       <w:szCs w:val="28"/>
     </w:rPr>
   </w:style>
-  <w:style w:type="paragraph" w:styleId="Heading4">
+  <w:style w:type="paragraph" w:styleId="4">
     <w:name w:val="heading 4"/>
-    <w:basedOn w:val="Normal"/>
-    <w:next w:val="Normal"/>
-    <w:link w:val="Heading4Char"/>
+    <w:basedOn w:val="a"/>
+    <w:next w:val="a"/>
+    <w:link w:val="40"/>
     <w:uiPriority w:val="9"/>
     <w:semiHidden/>
     <w:unhideWhenUsed/>
@@ -1969,11 +3609,11 @@
       <w:color w:val="2F5496" w:themeColor="accent1" w:themeShade="BF"/>
     </w:rPr>
   </w:style>
-  <w:style w:type="paragraph" w:styleId="Heading5">
+  <w:style w:type="paragraph" w:styleId="5">
     <w:name w:val="heading 5"/>
-    <w:basedOn w:val="Normal"/>
-    <w:next w:val="Normal"/>
-    <w:link w:val="Heading5Char"/>
+    <w:basedOn w:val="a"/>
+    <w:next w:val="a"/>
+    <w:link w:val="50"/>
     <w:uiPriority w:val="9"/>
     <w:semiHidden/>
     <w:unhideWhenUsed/>
@@ -1990,11 +3630,11 @@
       <w:color w:val="2F5496" w:themeColor="accent1" w:themeShade="BF"/>
     </w:rPr>
   </w:style>
-  <w:style w:type="paragraph" w:styleId="Heading6">
+  <w:style w:type="paragraph" w:styleId="6">
     <w:name w:val="heading 6"/>
-    <w:basedOn w:val="Normal"/>
-    <w:next w:val="Normal"/>
-    <w:link w:val="Heading6Char"/>
+    <w:basedOn w:val="a"/>
+    <w:next w:val="a"/>
+    <w:link w:val="60"/>
     <w:uiPriority w:val="9"/>
     <w:semiHidden/>
     <w:unhideWhenUsed/>
@@ -2013,11 +3653,11 @@
       <w:color w:val="595959" w:themeColor="text1" w:themeTint="A6"/>
     </w:rPr>
   </w:style>
-  <w:style w:type="paragraph" w:styleId="Heading7">
+  <w:style w:type="paragraph" w:styleId="7">
     <w:name w:val="heading 7"/>
-    <w:basedOn w:val="Normal"/>
-    <w:next w:val="Normal"/>
-    <w:link w:val="Heading7Char"/>
+    <w:basedOn w:val="a"/>
+    <w:next w:val="a"/>
+    <w:link w:val="70"/>
     <w:uiPriority w:val="9"/>
     <w:semiHidden/>
     <w:unhideWhenUsed/>
@@ -2034,11 +3674,11 @@
       <w:color w:val="595959" w:themeColor="text1" w:themeTint="A6"/>
     </w:rPr>
   </w:style>
-  <w:style w:type="paragraph" w:styleId="Heading8">
+  <w:style w:type="paragraph" w:styleId="8">
     <w:name w:val="heading 8"/>
-    <w:basedOn w:val="Normal"/>
-    <w:next w:val="Normal"/>
-    <w:link w:val="Heading8Char"/>
+    <w:basedOn w:val="a"/>
+    <w:next w:val="a"/>
+    <w:link w:val="80"/>
     <w:uiPriority w:val="9"/>
     <w:semiHidden/>
     <w:unhideWhenUsed/>
@@ -2057,11 +3697,11 @@
       <w:color w:val="272727" w:themeColor="text1" w:themeTint="D8"/>
     </w:rPr>
   </w:style>
-  <w:style w:type="paragraph" w:styleId="Heading9">
+  <w:style w:type="paragraph" w:styleId="9">
     <w:name w:val="heading 9"/>
-    <w:basedOn w:val="Normal"/>
-    <w:next w:val="Normal"/>
-    <w:link w:val="Heading9Char"/>
+    <w:basedOn w:val="a"/>
+    <w:next w:val="a"/>
+    <w:link w:val="90"/>
     <w:uiPriority w:val="9"/>
     <w:semiHidden/>
     <w:unhideWhenUsed/>
@@ -2078,12 +3718,12 @@
       <w:color w:val="272727" w:themeColor="text1" w:themeTint="D8"/>
     </w:rPr>
   </w:style>
-  <w:style w:type="character" w:default="1" w:styleId="DefaultParagraphFont">
+  <w:style w:type="character" w:default="1" w:styleId="a0">
     <w:name w:val="Default Paragraph Font"/>
     <w:uiPriority w:val="1"/>
     <w:unhideWhenUsed/>
   </w:style>
-  <w:style w:type="table" w:default="1" w:styleId="TableNormal">
+  <w:style w:type="table" w:default="1" w:styleId="a1">
     <w:name w:val="Normal Table"/>
     <w:uiPriority w:val="99"/>
     <w:semiHidden/>
@@ -2098,16 +3738,16 @@
       </w:tblCellMar>
     </w:tblPr>
   </w:style>
-  <w:style w:type="numbering" w:default="1" w:styleId="NoList">
+  <w:style w:type="numbering" w:default="1" w:styleId="a2">
     <w:name w:val="No List"/>
     <w:uiPriority w:val="99"/>
     <w:semiHidden/>
     <w:unhideWhenUsed/>
   </w:style>
-  <w:style w:type="character" w:customStyle="1" w:styleId="Heading1Char">
-    <w:name w:val="Heading 1 Char"/>
-    <w:basedOn w:val="DefaultParagraphFont"/>
-    <w:link w:val="Heading1"/>
+  <w:style w:type="character" w:customStyle="1" w:styleId="10">
+    <w:name w:val="Заглавие 1 Знак"/>
+    <w:basedOn w:val="a0"/>
+    <w:link w:val="1"/>
     <w:uiPriority w:val="9"/>
     <w:rsid w:val="00770CD6"/>
     <w:rPr>
@@ -2117,10 +3757,10 @@
       <w:szCs w:val="40"/>
     </w:rPr>
   </w:style>
-  <w:style w:type="character" w:customStyle="1" w:styleId="Heading2Char">
-    <w:name w:val="Heading 2 Char"/>
-    <w:basedOn w:val="DefaultParagraphFont"/>
-    <w:link w:val="Heading2"/>
+  <w:style w:type="character" w:customStyle="1" w:styleId="20">
+    <w:name w:val="Заглавие 2 Знак"/>
+    <w:basedOn w:val="a0"/>
+    <w:link w:val="2"/>
     <w:uiPriority w:val="9"/>
     <w:rsid w:val="00770CD6"/>
     <w:rPr>
@@ -2130,10 +3770,10 @@
       <w:szCs w:val="32"/>
     </w:rPr>
   </w:style>
-  <w:style w:type="character" w:customStyle="1" w:styleId="Heading3Char">
-    <w:name w:val="Heading 3 Char"/>
-    <w:basedOn w:val="DefaultParagraphFont"/>
-    <w:link w:val="Heading3"/>
+  <w:style w:type="character" w:customStyle="1" w:styleId="30">
+    <w:name w:val="Заглавие 3 Знак"/>
+    <w:basedOn w:val="a0"/>
+    <w:link w:val="3"/>
     <w:uiPriority w:val="9"/>
     <w:rsid w:val="00770CD6"/>
     <w:rPr>
@@ -2143,10 +3783,10 @@
       <w:szCs w:val="28"/>
     </w:rPr>
   </w:style>
-  <w:style w:type="character" w:customStyle="1" w:styleId="Heading4Char">
-    <w:name w:val="Heading 4 Char"/>
-    <w:basedOn w:val="DefaultParagraphFont"/>
-    <w:link w:val="Heading4"/>
+  <w:style w:type="character" w:customStyle="1" w:styleId="40">
+    <w:name w:val="Заглавие 4 Знак"/>
+    <w:basedOn w:val="a0"/>
+    <w:link w:val="4"/>
     <w:uiPriority w:val="9"/>
     <w:semiHidden/>
     <w:rsid w:val="00770CD6"/>
@@ -2157,10 +3797,10 @@
       <w:color w:val="2F5496" w:themeColor="accent1" w:themeShade="BF"/>
     </w:rPr>
   </w:style>
-  <w:style w:type="character" w:customStyle="1" w:styleId="Heading5Char">
-    <w:name w:val="Heading 5 Char"/>
-    <w:basedOn w:val="DefaultParagraphFont"/>
-    <w:link w:val="Heading5"/>
+  <w:style w:type="character" w:customStyle="1" w:styleId="50">
+    <w:name w:val="Заглавие 5 Знак"/>
+    <w:basedOn w:val="a0"/>
+    <w:link w:val="5"/>
     <w:uiPriority w:val="9"/>
     <w:semiHidden/>
     <w:rsid w:val="00770CD6"/>
@@ -2169,10 +3809,10 @@
       <w:color w:val="2F5496" w:themeColor="accent1" w:themeShade="BF"/>
     </w:rPr>
   </w:style>
-  <w:style w:type="character" w:customStyle="1" w:styleId="Heading6Char">
-    <w:name w:val="Heading 6 Char"/>
-    <w:basedOn w:val="DefaultParagraphFont"/>
-    <w:link w:val="Heading6"/>
+  <w:style w:type="character" w:customStyle="1" w:styleId="60">
+    <w:name w:val="Заглавие 6 Знак"/>
+    <w:basedOn w:val="a0"/>
+    <w:link w:val="6"/>
     <w:uiPriority w:val="9"/>
     <w:semiHidden/>
     <w:rsid w:val="00770CD6"/>
@@ -2183,10 +3823,10 @@
       <w:color w:val="595959" w:themeColor="text1" w:themeTint="A6"/>
     </w:rPr>
   </w:style>
-  <w:style w:type="character" w:customStyle="1" w:styleId="Heading7Char">
-    <w:name w:val="Heading 7 Char"/>
-    <w:basedOn w:val="DefaultParagraphFont"/>
-    <w:link w:val="Heading7"/>
+  <w:style w:type="character" w:customStyle="1" w:styleId="70">
+    <w:name w:val="Заглавие 7 Знак"/>
+    <w:basedOn w:val="a0"/>
+    <w:link w:val="7"/>
     <w:uiPriority w:val="9"/>
     <w:semiHidden/>
     <w:rsid w:val="00770CD6"/>
@@ -2195,10 +3835,10 @@
       <w:color w:val="595959" w:themeColor="text1" w:themeTint="A6"/>
     </w:rPr>
   </w:style>
-  <w:style w:type="character" w:customStyle="1" w:styleId="Heading8Char">
-    <w:name w:val="Heading 8 Char"/>
-    <w:basedOn w:val="DefaultParagraphFont"/>
-    <w:link w:val="Heading8"/>
+  <w:style w:type="character" w:customStyle="1" w:styleId="80">
+    <w:name w:val="Заглавие 8 Знак"/>
+    <w:basedOn w:val="a0"/>
+    <w:link w:val="8"/>
     <w:uiPriority w:val="9"/>
     <w:semiHidden/>
     <w:rsid w:val="00770CD6"/>
@@ -2209,10 +3849,10 @@
       <w:color w:val="272727" w:themeColor="text1" w:themeTint="D8"/>
     </w:rPr>
   </w:style>
-  <w:style w:type="character" w:customStyle="1" w:styleId="Heading9Char">
-    <w:name w:val="Heading 9 Char"/>
-    <w:basedOn w:val="DefaultParagraphFont"/>
-    <w:link w:val="Heading9"/>
+  <w:style w:type="character" w:customStyle="1" w:styleId="90">
+    <w:name w:val="Заглавие 9 Знак"/>
+    <w:basedOn w:val="a0"/>
+    <w:link w:val="9"/>
     <w:uiPriority w:val="9"/>
     <w:semiHidden/>
     <w:rsid w:val="00770CD6"/>
@@ -2221,11 +3861,11 @@
       <w:color w:val="272727" w:themeColor="text1" w:themeTint="D8"/>
     </w:rPr>
   </w:style>
-  <w:style w:type="paragraph" w:styleId="Title">
+  <w:style w:type="paragraph" w:styleId="a3">
     <w:name w:val="Title"/>
-    <w:basedOn w:val="Normal"/>
-    <w:next w:val="Normal"/>
-    <w:link w:val="TitleChar"/>
+    <w:basedOn w:val="a"/>
+    <w:next w:val="a"/>
+    <w:link w:val="a4"/>
     <w:uiPriority w:val="10"/>
     <w:qFormat/>
     <w:rsid w:val="00770CD6"/>
@@ -2241,10 +3881,10 @@
       <w:szCs w:val="56"/>
     </w:rPr>
   </w:style>
-  <w:style w:type="character" w:customStyle="1" w:styleId="TitleChar">
-    <w:name w:val="Title Char"/>
-    <w:basedOn w:val="DefaultParagraphFont"/>
-    <w:link w:val="Title"/>
+  <w:style w:type="character" w:customStyle="1" w:styleId="a4">
+    <w:name w:val="Заглавие Знак"/>
+    <w:basedOn w:val="a0"/>
+    <w:link w:val="a3"/>
     <w:uiPriority w:val="10"/>
     <w:rsid w:val="00770CD6"/>
     <w:rPr>
@@ -2255,11 +3895,11 @@
       <w:szCs w:val="56"/>
     </w:rPr>
   </w:style>
-  <w:style w:type="paragraph" w:styleId="Subtitle">
+  <w:style w:type="paragraph" w:styleId="a5">
     <w:name w:val="Subtitle"/>
-    <w:basedOn w:val="Normal"/>
-    <w:next w:val="Normal"/>
-    <w:link w:val="SubtitleChar"/>
+    <w:basedOn w:val="a"/>
+    <w:next w:val="a"/>
+    <w:link w:val="a6"/>
     <w:uiPriority w:val="11"/>
     <w:qFormat/>
     <w:rsid w:val="00770CD6"/>
@@ -2276,10 +3916,10 @@
       <w:szCs w:val="28"/>
     </w:rPr>
   </w:style>
-  <w:style w:type="character" w:customStyle="1" w:styleId="SubtitleChar">
-    <w:name w:val="Subtitle Char"/>
-    <w:basedOn w:val="DefaultParagraphFont"/>
-    <w:link w:val="Subtitle"/>
+  <w:style w:type="character" w:customStyle="1" w:styleId="a6">
+    <w:name w:val="Подзаглавие Знак"/>
+    <w:basedOn w:val="a0"/>
+    <w:link w:val="a5"/>
     <w:uiPriority w:val="11"/>
     <w:rsid w:val="00770CD6"/>
     <w:rPr>
@@ -2290,11 +3930,11 @@
       <w:szCs w:val="28"/>
     </w:rPr>
   </w:style>
-  <w:style w:type="paragraph" w:styleId="Quote">
+  <w:style w:type="paragraph" w:styleId="a7">
     <w:name w:val="Quote"/>
-    <w:basedOn w:val="Normal"/>
-    <w:next w:val="Normal"/>
-    <w:link w:val="QuoteChar"/>
+    <w:basedOn w:val="a"/>
+    <w:next w:val="a"/>
+    <w:link w:val="a8"/>
     <w:uiPriority w:val="29"/>
     <w:qFormat/>
     <w:rsid w:val="00770CD6"/>
@@ -2308,10 +3948,10 @@
       <w:color w:val="404040" w:themeColor="text1" w:themeTint="BF"/>
     </w:rPr>
   </w:style>
-  <w:style w:type="character" w:customStyle="1" w:styleId="QuoteChar">
-    <w:name w:val="Quote Char"/>
-    <w:basedOn w:val="DefaultParagraphFont"/>
-    <w:link w:val="Quote"/>
+  <w:style w:type="character" w:customStyle="1" w:styleId="a8">
+    <w:name w:val="Цитат Знак"/>
+    <w:basedOn w:val="a0"/>
+    <w:link w:val="a7"/>
     <w:uiPriority w:val="29"/>
     <w:rsid w:val="00770CD6"/>
     <w:rPr>
@@ -2320,9 +3960,9 @@
       <w:color w:val="404040" w:themeColor="text1" w:themeTint="BF"/>
     </w:rPr>
   </w:style>
-  <w:style w:type="paragraph" w:styleId="ListParagraph">
+  <w:style w:type="paragraph" w:styleId="a9">
     <w:name w:val="List Paragraph"/>
-    <w:basedOn w:val="Normal"/>
+    <w:basedOn w:val="a"/>
     <w:uiPriority w:val="34"/>
     <w:qFormat/>
     <w:rsid w:val="00770CD6"/>
@@ -2331,9 +3971,9 @@
       <w:contextualSpacing/>
     </w:pPr>
   </w:style>
-  <w:style w:type="character" w:styleId="IntenseEmphasis">
+  <w:style w:type="character" w:styleId="aa">
     <w:name w:val="Intense Emphasis"/>
-    <w:basedOn w:val="DefaultParagraphFont"/>
+    <w:basedOn w:val="a0"/>
     <w:uiPriority w:val="21"/>
     <w:qFormat/>
     <w:rsid w:val="00770CD6"/>
@@ -2343,11 +3983,11 @@
       <w:color w:val="2F5496" w:themeColor="accent1" w:themeShade="BF"/>
     </w:rPr>
   </w:style>
-  <w:style w:type="paragraph" w:styleId="IntenseQuote">
+  <w:style w:type="paragraph" w:styleId="ab">
     <w:name w:val="Intense Quote"/>
-    <w:basedOn w:val="Normal"/>
-    <w:next w:val="Normal"/>
-    <w:link w:val="IntenseQuoteChar"/>
+    <w:basedOn w:val="a"/>
+    <w:next w:val="a"/>
+    <w:link w:val="ac"/>
     <w:uiPriority w:val="30"/>
     <w:qFormat/>
     <w:rsid w:val="00770CD6"/>
@@ -2366,10 +4006,10 @@
       <w:color w:val="2F5496" w:themeColor="accent1" w:themeShade="BF"/>
     </w:rPr>
   </w:style>
-  <w:style w:type="character" w:customStyle="1" w:styleId="IntenseQuoteChar">
-    <w:name w:val="Intense Quote Char"/>
-    <w:basedOn w:val="DefaultParagraphFont"/>
-    <w:link w:val="IntenseQuote"/>
+  <w:style w:type="character" w:customStyle="1" w:styleId="ac">
+    <w:name w:val="Интензивно цитиране Знак"/>
+    <w:basedOn w:val="a0"/>
+    <w:link w:val="ab"/>
     <w:uiPriority w:val="30"/>
     <w:rsid w:val="00770CD6"/>
     <w:rPr>
@@ -2378,9 +4018,9 @@
       <w:color w:val="2F5496" w:themeColor="accent1" w:themeShade="BF"/>
     </w:rPr>
   </w:style>
-  <w:style w:type="character" w:styleId="IntenseReference">
+  <w:style w:type="character" w:styleId="ad">
     <w:name w:val="Intense Reference"/>
-    <w:basedOn w:val="DefaultParagraphFont"/>
+    <w:basedOn w:val="a0"/>
     <w:uiPriority w:val="32"/>
     <w:qFormat/>
     <w:rsid w:val="00770CD6"/>
@@ -2390,6 +4030,75 @@
       <w:smallCaps/>
       <w:color w:val="2F5496" w:themeColor="accent1" w:themeShade="BF"/>
       <w:spacing w:val="5"/>
+    </w:rPr>
+  </w:style>
+  <w:style w:type="paragraph" w:styleId="ae">
+    <w:name w:val="TOC Heading"/>
+    <w:basedOn w:val="1"/>
+    <w:next w:val="a"/>
+    <w:uiPriority w:val="39"/>
+    <w:unhideWhenUsed/>
+    <w:qFormat/>
+    <w:rsid w:val="002E3DF1"/>
+    <w:pPr>
+      <w:spacing w:before="240" w:after="0"/>
+      <w:outlineLvl w:val="9"/>
+    </w:pPr>
+    <w:rPr>
+      <w:kern w:val="0"/>
+      <w:sz w:val="32"/>
+      <w:szCs w:val="32"/>
+      <w:lang w:eastAsia="bg-BG"/>
+      <w14:ligatures w14:val="none"/>
+    </w:rPr>
+  </w:style>
+  <w:style w:type="paragraph" w:styleId="11">
+    <w:name w:val="toc 1"/>
+    <w:basedOn w:val="a"/>
+    <w:next w:val="a"/>
+    <w:autoRedefine/>
+    <w:uiPriority w:val="39"/>
+    <w:unhideWhenUsed/>
+    <w:rsid w:val="002E3DF1"/>
+    <w:pPr>
+      <w:spacing w:after="100"/>
+    </w:pPr>
+  </w:style>
+  <w:style w:type="paragraph" w:styleId="21">
+    <w:name w:val="toc 2"/>
+    <w:basedOn w:val="a"/>
+    <w:next w:val="a"/>
+    <w:autoRedefine/>
+    <w:uiPriority w:val="39"/>
+    <w:unhideWhenUsed/>
+    <w:rsid w:val="002E3DF1"/>
+    <w:pPr>
+      <w:spacing w:after="100"/>
+      <w:ind w:left="220"/>
+    </w:pPr>
+  </w:style>
+  <w:style w:type="paragraph" w:styleId="31">
+    <w:name w:val="toc 3"/>
+    <w:basedOn w:val="a"/>
+    <w:next w:val="a"/>
+    <w:autoRedefine/>
+    <w:uiPriority w:val="39"/>
+    <w:unhideWhenUsed/>
+    <w:rsid w:val="002E3DF1"/>
+    <w:pPr>
+      <w:spacing w:after="100"/>
+      <w:ind w:left="440"/>
+    </w:pPr>
+  </w:style>
+  <w:style w:type="character" w:styleId="af">
+    <w:name w:val="Hyperlink"/>
+    <w:basedOn w:val="a0"/>
+    <w:uiPriority w:val="99"/>
+    <w:unhideWhenUsed/>
+    <w:rsid w:val="002E3DF1"/>
+    <w:rPr>
+      <w:color w:val="0563C1" w:themeColor="hyperlink"/>
+      <w:u w:val="single"/>
     </w:rPr>
   </w:style>
 </w:styles>
@@ -2688,4 +4397,16 @@
     </a:ext>
   </a:extLst>
 </a:theme>
+</file>
+
+<file path=customXml/item1.xml><?xml version="1.0" encoding="utf-8"?>
+<b:Sources xmlns:b="http://schemas.openxmlformats.org/officeDocument/2006/bibliography" xmlns="http://schemas.openxmlformats.org/officeDocument/2006/bibliography" SelectedStyle="\APASixthEditionOfficeOnline.xsl" StyleName="APA" Version="6"/>
+</file>
+
+<file path=customXml/itemProps1.xml><?xml version="1.0" encoding="utf-8"?>
+<ds:datastoreItem xmlns:ds="http://schemas.openxmlformats.org/officeDocument/2006/customXml" ds:itemID="{059D5CC8-62A9-4623-8C55-65E0BCF0A509}">
+  <ds:schemaRefs>
+    <ds:schemaRef ds:uri="http://schemas.openxmlformats.org/officeDocument/2006/bibliography"/>
+  </ds:schemaRefs>
+</ds:datastoreItem>
 </file>
</xml_diff>